<commit_message>
need to finish about me and resume
</commit_message>
<xml_diff>
--- a/assets/Files/Jc_resume.docx
+++ b/assets/Files/Jc_resume.docx
@@ -8,14 +8,18 @@
         <w:ind w:left="39" w:firstLine="0"/>
         <w:jc w:val="center"/>
         <w:rPr>
-          <w:b/>
-          <w:sz w:val="36"/>
-        </w:rPr>
-      </w:pPr>
-      <w:r>
-        <w:rPr>
-          <w:b/>
-          <w:sz w:val="36"/>
+          <w:rFonts w:ascii="Raleway" w:hAnsi="Raleway"/>
+          <w:bCs/>
+          <w:sz w:val="52"/>
+          <w:szCs w:val="52"/>
+        </w:rPr>
+      </w:pPr>
+      <w:r>
+        <w:rPr>
+          <w:rFonts w:ascii="Raleway" w:hAnsi="Raleway"/>
+          <w:bCs/>
+          <w:sz w:val="52"/>
+          <w:szCs w:val="52"/>
         </w:rPr>
         <w:t xml:space="preserve">Johnny Cruz III </w:t>
       </w:r>
@@ -25,43 +29,74 @@
         <w:spacing w:after="0" w:line="259" w:lineRule="auto"/>
         <w:ind w:left="39" w:firstLine="0"/>
         <w:jc w:val="center"/>
+        <w:rPr>
+          <w:rFonts w:ascii="Raleway" w:hAnsi="Raleway"/>
+        </w:rPr>
       </w:pPr>
     </w:p>
     <w:p>
       <w:pPr>
         <w:spacing w:after="0" w:line="259" w:lineRule="auto"/>
-        <w:rPr>
+        <w:jc w:val="center"/>
+        <w:rPr>
+          <w:rFonts w:ascii="Raleway" w:hAnsi="Raleway"/>
           <w:szCs w:val="24"/>
         </w:rPr>
       </w:pPr>
       <w:r>
         <w:rPr>
+          <w:rFonts w:ascii="Raleway" w:hAnsi="Raleway"/>
           <w:szCs w:val="24"/>
         </w:rPr>
         <w:t>jcruz003cs@gmail.com</w:t>
       </w:r>
       <w:r>
         <w:rPr>
+          <w:rFonts w:ascii="Raleway" w:hAnsi="Raleway"/>
           <w:szCs w:val="24"/>
         </w:rPr>
         <w:t xml:space="preserve"> |</w:t>
       </w:r>
       <w:r>
         <w:rPr>
+          <w:rFonts w:ascii="Raleway" w:hAnsi="Raleway"/>
           <w:szCs w:val="24"/>
         </w:rPr>
         <w:t xml:space="preserve"> </w:t>
       </w:r>
       <w:r>
         <w:rPr>
+          <w:rFonts w:ascii="Raleway" w:hAnsi="Raleway"/>
           <w:szCs w:val="24"/>
         </w:rPr>
-        <w:t xml:space="preserve">(915) 929-7094| </w:t>
+        <w:t>(915) 929-7094</w:t>
+      </w:r>
+      <w:r>
+        <w:rPr>
+          <w:rFonts w:ascii="Raleway" w:hAnsi="Raleway"/>
+          <w:szCs w:val="24"/>
+        </w:rPr>
+        <w:t xml:space="preserve"> </w:t>
+      </w:r>
+      <w:r>
+        <w:rPr>
+          <w:rFonts w:ascii="Raleway" w:hAnsi="Raleway"/>
+          <w:szCs w:val="24"/>
+        </w:rPr>
+        <w:t xml:space="preserve">| </w:t>
+      </w:r>
+      <w:r>
+        <w:rPr>
+          <w:rFonts w:ascii="Raleway" w:hAnsi="Raleway"/>
+          <w:szCs w:val="24"/>
+        </w:rPr>
+        <w:br/>
       </w:r>
       <w:hyperlink r:id="rId6" w:history="1">
         <w:r>
           <w:rPr>
             <w:rStyle w:val="Hyperlink"/>
+            <w:rFonts w:ascii="Raleway" w:hAnsi="Raleway"/>
             <w:szCs w:val="24"/>
           </w:rPr>
           <w:t>jcruz003cs.github.io/My_Site</w:t>
@@ -69,12 +104,14 @@
       </w:hyperlink>
       <w:r>
         <w:rPr>
+          <w:rFonts w:ascii="Raleway" w:hAnsi="Raleway"/>
           <w:szCs w:val="24"/>
         </w:rPr>
         <w:t xml:space="preserve"> </w:t>
       </w:r>
       <w:r>
         <w:rPr>
+          <w:rFonts w:ascii="Raleway" w:hAnsi="Raleway"/>
           <w:szCs w:val="24"/>
         </w:rPr>
         <w:t xml:space="preserve">| </w:t>
@@ -83,6 +120,7 @@
         <w:r>
           <w:rPr>
             <w:rStyle w:val="Hyperlink"/>
+            <w:rFonts w:ascii="Raleway" w:hAnsi="Raleway"/>
             <w:szCs w:val="24"/>
           </w:rPr>
           <w:t>github.com/jcruz003cs</w:t>
@@ -106,10 +144,338 @@
         </w:tabs>
         <w:ind w:left="-15" w:right="0" w:firstLine="0"/>
         <w:rPr>
+          <w:rFonts w:ascii="Raleway" w:hAnsi="Raleway"/>
+          <w:sz w:val="36"/>
+          <w:szCs w:val="36"/>
+        </w:rPr>
+      </w:pPr>
+    </w:p>
+    <w:p>
+      <w:pPr>
+        <w:pStyle w:val="Heading1"/>
+        <w:pBdr>
+          <w:bottom w:val="single" w:sz="4" w:space="1" w:color="auto"/>
+        </w:pBdr>
+        <w:tabs>
+          <w:tab w:val="center" w:pos="2881"/>
+          <w:tab w:val="center" w:pos="3601"/>
+          <w:tab w:val="center" w:pos="4321"/>
+          <w:tab w:val="center" w:pos="5041"/>
+          <w:tab w:val="center" w:pos="5761"/>
+          <w:tab w:val="center" w:pos="6481"/>
+          <w:tab w:val="center" w:pos="7201"/>
+          <w:tab w:val="center" w:pos="7922"/>
+          <w:tab w:val="center" w:pos="8642"/>
+          <w:tab w:val="center" w:pos="9362"/>
+        </w:tabs>
+        <w:ind w:left="-15" w:right="0" w:firstLine="0"/>
+        <w:rPr>
+          <w:rFonts w:ascii="Raleway" w:hAnsi="Raleway"/>
           <w:sz w:val="24"/>
           <w:szCs w:val="24"/>
         </w:rPr>
       </w:pPr>
+      <w:r>
+        <w:rPr>
+          <w:rFonts w:ascii="Raleway" w:hAnsi="Raleway"/>
+          <w:sz w:val="36"/>
+          <w:szCs w:val="36"/>
+        </w:rPr>
+        <w:t>Education</w:t>
+      </w:r>
+      <w:r>
+        <w:rPr>
+          <w:rFonts w:ascii="Raleway" w:hAnsi="Raleway"/>
+          <w:sz w:val="36"/>
+          <w:szCs w:val="36"/>
+        </w:rPr>
+        <w:tab/>
+        <w:t xml:space="preserve"> </w:t>
+      </w:r>
+      <w:r>
+        <w:rPr>
+          <w:rFonts w:ascii="Raleway" w:hAnsi="Raleway"/>
+          <w:sz w:val="36"/>
+          <w:szCs w:val="36"/>
+        </w:rPr>
+        <w:tab/>
+        <w:t xml:space="preserve"> </w:t>
+      </w:r>
+      <w:r>
+        <w:rPr>
+          <w:rFonts w:ascii="Raleway" w:hAnsi="Raleway"/>
+          <w:sz w:val="36"/>
+          <w:szCs w:val="36"/>
+        </w:rPr>
+        <w:tab/>
+        <w:t xml:space="preserve"> </w:t>
+      </w:r>
+      <w:r>
+        <w:rPr>
+          <w:rFonts w:ascii="Raleway" w:hAnsi="Raleway"/>
+          <w:sz w:val="36"/>
+          <w:szCs w:val="36"/>
+        </w:rPr>
+        <w:tab/>
+        <w:t xml:space="preserve"> </w:t>
+      </w:r>
+      <w:r>
+        <w:rPr>
+          <w:rFonts w:ascii="Raleway" w:hAnsi="Raleway"/>
+          <w:sz w:val="36"/>
+          <w:szCs w:val="36"/>
+        </w:rPr>
+        <w:tab/>
+        <w:t xml:space="preserve"> </w:t>
+      </w:r>
+      <w:r>
+        <w:rPr>
+          <w:rFonts w:ascii="Raleway" w:hAnsi="Raleway"/>
+          <w:sz w:val="36"/>
+          <w:szCs w:val="36"/>
+        </w:rPr>
+        <w:tab/>
+        <w:t xml:space="preserve"> </w:t>
+      </w:r>
+      <w:r>
+        <w:rPr>
+          <w:rFonts w:ascii="Raleway" w:hAnsi="Raleway"/>
+          <w:sz w:val="36"/>
+          <w:szCs w:val="36"/>
+        </w:rPr>
+        <w:tab/>
+        <w:t xml:space="preserve"> </w:t>
+      </w:r>
+      <w:r>
+        <w:rPr>
+          <w:rFonts w:ascii="Raleway" w:hAnsi="Raleway"/>
+          <w:sz w:val="36"/>
+          <w:szCs w:val="36"/>
+        </w:rPr>
+        <w:tab/>
+        <w:t xml:space="preserve"> </w:t>
+      </w:r>
+      <w:r>
+        <w:rPr>
+          <w:rFonts w:ascii="Raleway" w:hAnsi="Raleway"/>
+          <w:sz w:val="36"/>
+          <w:szCs w:val="36"/>
+        </w:rPr>
+        <w:tab/>
+        <w:t xml:space="preserve"> </w:t>
+      </w:r>
+      <w:r>
+        <w:rPr>
+          <w:rFonts w:ascii="Raleway" w:hAnsi="Raleway"/>
+          <w:sz w:val="36"/>
+          <w:szCs w:val="36"/>
+        </w:rPr>
+        <w:tab/>
+        <w:t xml:space="preserve"> </w:t>
+      </w:r>
+    </w:p>
+    <w:p>
+      <w:pPr>
+        <w:ind w:left="10"/>
+        <w:rPr>
+          <w:rFonts w:ascii="Raleway" w:hAnsi="Raleway"/>
+          <w:i/>
+        </w:rPr>
+      </w:pPr>
+      <w:r>
+        <w:rPr>
+          <w:rFonts w:ascii="Raleway" w:hAnsi="Raleway"/>
+          <w:i/>
+        </w:rPr>
+        <w:t xml:space="preserve">Bachelor of Science in Computer Science                                     </w:t>
+      </w:r>
+      <w:r>
+        <w:rPr>
+          <w:rFonts w:ascii="Raleway" w:hAnsi="Raleway"/>
+        </w:rPr>
+        <w:t>Graduated</w:t>
+      </w:r>
+      <w:r>
+        <w:rPr>
+          <w:rFonts w:ascii="Raleway" w:hAnsi="Raleway"/>
+        </w:rPr>
+        <w:t xml:space="preserve">: </w:t>
+      </w:r>
+      <w:r>
+        <w:rPr>
+          <w:rFonts w:ascii="Raleway" w:hAnsi="Raleway"/>
+        </w:rPr>
+        <w:t>May</w:t>
+      </w:r>
+      <w:r>
+        <w:rPr>
+          <w:rFonts w:ascii="Raleway" w:hAnsi="Raleway"/>
+        </w:rPr>
+        <w:t xml:space="preserve"> 2021</w:t>
+      </w:r>
+      <w:r>
+        <w:rPr>
+          <w:rFonts w:ascii="Raleway" w:hAnsi="Raleway"/>
+          <w:i/>
+        </w:rPr>
+        <w:t xml:space="preserve"> </w:t>
+      </w:r>
+    </w:p>
+    <w:p>
+      <w:pPr>
+        <w:ind w:left="10"/>
+        <w:rPr>
+          <w:rFonts w:ascii="Raleway" w:hAnsi="Raleway"/>
+        </w:rPr>
+      </w:pPr>
+      <w:r>
+        <w:rPr>
+          <w:rFonts w:ascii="Raleway" w:hAnsi="Raleway"/>
+        </w:rPr>
+        <w:t xml:space="preserve">The University of Texas at El Paso (UTEP)                                                     </w:t>
+      </w:r>
+    </w:p>
+    <w:p>
+      <w:pPr>
+        <w:spacing w:after="0" w:line="259" w:lineRule="auto"/>
+        <w:ind w:left="0" w:firstLine="0"/>
+        <w:rPr>
+          <w:rFonts w:ascii="Raleway" w:hAnsi="Raleway"/>
+        </w:rPr>
+      </w:pPr>
+      <w:r>
+        <w:rPr>
+          <w:rFonts w:ascii="Raleway" w:hAnsi="Raleway"/>
+        </w:rPr>
+        <w:t xml:space="preserve"> </w:t>
+      </w:r>
+    </w:p>
+    <w:p>
+      <w:pPr>
+        <w:tabs>
+          <w:tab w:val="center" w:pos="2160"/>
+          <w:tab w:val="center" w:pos="2881"/>
+          <w:tab w:val="center" w:pos="3601"/>
+          <w:tab w:val="center" w:pos="4321"/>
+          <w:tab w:val="center" w:pos="5041"/>
+          <w:tab w:val="center" w:pos="5761"/>
+          <w:tab w:val="center" w:pos="7653"/>
+        </w:tabs>
+        <w:ind w:left="0" w:firstLine="0"/>
+        <w:rPr>
+          <w:rFonts w:ascii="Raleway" w:hAnsi="Raleway"/>
+        </w:rPr>
+      </w:pPr>
+      <w:r>
+        <w:rPr>
+          <w:rFonts w:ascii="Raleway" w:hAnsi="Raleway"/>
+          <w:i/>
+        </w:rPr>
+        <w:t xml:space="preserve">Associate of Arts  </w:t>
+      </w:r>
+      <w:r>
+        <w:rPr>
+          <w:rFonts w:ascii="Raleway" w:hAnsi="Raleway"/>
+          <w:i/>
+        </w:rPr>
+        <w:tab/>
+      </w:r>
+      <w:r>
+        <w:rPr>
+          <w:rFonts w:ascii="Raleway" w:hAnsi="Raleway"/>
+        </w:rPr>
+        <w:t xml:space="preserve"> </w:t>
+      </w:r>
+      <w:r>
+        <w:rPr>
+          <w:rFonts w:ascii="Raleway" w:hAnsi="Raleway"/>
+        </w:rPr>
+        <w:tab/>
+        <w:t xml:space="preserve"> </w:t>
+      </w:r>
+      <w:r>
+        <w:rPr>
+          <w:rFonts w:ascii="Raleway" w:hAnsi="Raleway"/>
+        </w:rPr>
+        <w:tab/>
+        <w:t xml:space="preserve"> </w:t>
+      </w:r>
+      <w:r>
+        <w:rPr>
+          <w:rFonts w:ascii="Raleway" w:hAnsi="Raleway"/>
+        </w:rPr>
+        <w:tab/>
+        <w:t xml:space="preserve"> </w:t>
+      </w:r>
+      <w:r>
+        <w:rPr>
+          <w:rFonts w:ascii="Raleway" w:hAnsi="Raleway"/>
+        </w:rPr>
+        <w:tab/>
+        <w:t xml:space="preserve"> </w:t>
+      </w:r>
+      <w:r>
+        <w:rPr>
+          <w:rFonts w:ascii="Raleway" w:hAnsi="Raleway"/>
+        </w:rPr>
+        <w:tab/>
+        <w:t xml:space="preserve"> </w:t>
+      </w:r>
+      <w:r>
+        <w:rPr>
+          <w:rFonts w:ascii="Raleway" w:hAnsi="Raleway"/>
+        </w:rPr>
+        <w:tab/>
+        <w:t xml:space="preserve">    Graduated: May 2015 </w:t>
+      </w:r>
+    </w:p>
+    <w:p>
+      <w:pPr>
+        <w:tabs>
+          <w:tab w:val="center" w:pos="4321"/>
+          <w:tab w:val="center" w:pos="5041"/>
+          <w:tab w:val="center" w:pos="5761"/>
+          <w:tab w:val="center" w:pos="6481"/>
+        </w:tabs>
+        <w:ind w:left="0" w:firstLine="0"/>
+        <w:rPr>
+          <w:rFonts w:ascii="Raleway" w:hAnsi="Raleway"/>
+        </w:rPr>
+      </w:pPr>
+      <w:r>
+        <w:rPr>
+          <w:rFonts w:ascii="Raleway" w:hAnsi="Raleway"/>
+        </w:rPr>
+        <w:t xml:space="preserve">El Paso Community College (EPCC)  </w:t>
+      </w:r>
+      <w:r>
+        <w:rPr>
+          <w:rFonts w:ascii="Raleway" w:hAnsi="Raleway"/>
+        </w:rPr>
+        <w:tab/>
+        <w:t xml:space="preserve"> </w:t>
+      </w:r>
+      <w:r>
+        <w:rPr>
+          <w:rFonts w:ascii="Raleway" w:hAnsi="Raleway"/>
+        </w:rPr>
+        <w:tab/>
+        <w:t xml:space="preserve"> </w:t>
+      </w:r>
+      <w:r>
+        <w:rPr>
+          <w:rFonts w:ascii="Raleway" w:hAnsi="Raleway"/>
+        </w:rPr>
+        <w:tab/>
+        <w:t xml:space="preserve"> </w:t>
+      </w:r>
+      <w:r>
+        <w:rPr>
+          <w:rFonts w:ascii="Raleway" w:hAnsi="Raleway"/>
+        </w:rPr>
+        <w:tab/>
+        <w:t xml:space="preserve">            </w:t>
+      </w:r>
     </w:p>
     <w:p>
       <w:pPr>
@@ -127,306 +493,17 @@
           <w:tab w:val="center" w:pos="9362"/>
         </w:tabs>
         <w:ind w:left="-15" w:right="0" w:firstLine="0"/>
-      </w:pPr>
-      <w:r>
-        <w:rPr>
-          <w:rFonts w:ascii="Calibri" w:eastAsia="Calibri" w:hAnsi="Calibri" w:cs="Calibri"/>
-          <w:noProof/>
-          <w:sz w:val="22"/>
-        </w:rPr>
-        <mc:AlternateContent>
-          <mc:Choice Requires="wpg">
-            <w:drawing>
-              <wp:anchor distT="0" distB="0" distL="114300" distR="114300" simplePos="0" relativeHeight="251664384" behindDoc="0" locked="0" layoutInCell="1" allowOverlap="1" wp14:anchorId="1B8E1A0F" wp14:editId="358A7C27">
-                <wp:simplePos x="0" y="0"/>
-                <wp:positionH relativeFrom="column">
-                  <wp:posOffset>0</wp:posOffset>
-                </wp:positionH>
-                <wp:positionV relativeFrom="paragraph">
-                  <wp:posOffset>178684</wp:posOffset>
-                </wp:positionV>
-                <wp:extent cx="5944489" cy="16764"/>
-                <wp:effectExtent l="0" t="0" r="0" b="0"/>
-                <wp:wrapNone/>
-                <wp:docPr id="7" name="Group 7"/>
-                <wp:cNvGraphicFramePr/>
-                <a:graphic xmlns:a="http://schemas.openxmlformats.org/drawingml/2006/main">
-                  <a:graphicData uri="http://schemas.microsoft.com/office/word/2010/wordprocessingGroup">
-                    <wpg:wgp>
-                      <wpg:cNvGrpSpPr/>
-                      <wpg:grpSpPr>
-                        <a:xfrm>
-                          <a:off x="0" y="0"/>
-                          <a:ext cx="5944489" cy="16764"/>
-                          <a:chOff x="0" y="0"/>
-                          <a:chExt cx="5944489" cy="16764"/>
-                        </a:xfrm>
-                      </wpg:grpSpPr>
-                      <wps:wsp>
-                        <wps:cNvPr id="8" name="Shape 1436"/>
-                        <wps:cNvSpPr/>
-                        <wps:spPr>
-                          <a:xfrm>
-                            <a:off x="0" y="0"/>
-                            <a:ext cx="5944489" cy="16764"/>
-                          </a:xfrm>
-                          <a:custGeom>
-                            <a:avLst/>
-                            <a:gdLst/>
-                            <a:ahLst/>
-                            <a:cxnLst/>
-                            <a:rect l="0" t="0" r="0" b="0"/>
-                            <a:pathLst>
-                              <a:path w="5944489" h="16764">
-                                <a:moveTo>
-                                  <a:pt x="0" y="0"/>
-                                </a:moveTo>
-                                <a:lnTo>
-                                  <a:pt x="5944489" y="0"/>
-                                </a:lnTo>
-                                <a:lnTo>
-                                  <a:pt x="5944489" y="16764"/>
-                                </a:lnTo>
-                                <a:lnTo>
-                                  <a:pt x="0" y="16764"/>
-                                </a:lnTo>
-                                <a:lnTo>
-                                  <a:pt x="0" y="0"/>
-                                </a:lnTo>
-                              </a:path>
-                            </a:pathLst>
-                          </a:custGeom>
-                          <a:ln w="0" cap="flat">
-                            <a:miter lim="127000"/>
-                          </a:ln>
-                        </wps:spPr>
-                        <wps:style>
-                          <a:lnRef idx="0">
-                            <a:srgbClr val="000000">
-                              <a:alpha val="0"/>
-                            </a:srgbClr>
-                          </a:lnRef>
-                          <a:fillRef idx="1">
-                            <a:srgbClr val="000000"/>
-                          </a:fillRef>
-                          <a:effectRef idx="0">
-                            <a:scrgbClr r="0" g="0" b="0"/>
-                          </a:effectRef>
-                          <a:fontRef idx="none"/>
-                        </wps:style>
-                        <wps:bodyPr/>
-                      </wps:wsp>
-                    </wpg:wgp>
-                  </a:graphicData>
-                </a:graphic>
-              </wp:anchor>
-            </w:drawing>
-          </mc:Choice>
-          <mc:Fallback>
-            <w:pict>
-              <v:group w14:anchorId="459801AA" id="Group 7" o:spid="_x0000_s1026" style="position:absolute;margin-left:0;margin-top:14.05pt;width:468.05pt;height:1.3pt;z-index:251664384" coordsize="59444,167" o:gfxdata="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">
-                <v:shape id="Shape 1436" o:spid="_x0000_s1027" style="position:absolute;width:59444;height:167;visibility:visible;mso-wrap-style:square;v-text-anchor:top" coordsize="5944489,16764" o:gfxdata="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" path="m,l5944489,r,16764l,16764,,e" fillcolor="black" stroked="f" strokeweight="0">
-                  <v:stroke miterlimit="83231f" joinstyle="miter"/>
-                  <v:path arrowok="t" textboxrect="0,0,5944489,16764"/>
-                </v:shape>
-              </v:group>
-            </w:pict>
-          </mc:Fallback>
-        </mc:AlternateContent>
-      </w:r>
-      <w:r>
-        <w:t xml:space="preserve">Education </w:t>
-      </w:r>
-      <w:r>
-        <w:tab/>
-        <w:t xml:space="preserve"> </w:t>
-      </w:r>
-      <w:r>
-        <w:tab/>
-        <w:t xml:space="preserve"> </w:t>
-      </w:r>
-      <w:r>
-        <w:tab/>
-        <w:t xml:space="preserve"> </w:t>
-      </w:r>
-      <w:r>
-        <w:tab/>
-        <w:t xml:space="preserve"> </w:t>
-      </w:r>
-      <w:r>
-        <w:tab/>
-        <w:t xml:space="preserve"> </w:t>
-      </w:r>
-      <w:r>
-        <w:tab/>
-        <w:t xml:space="preserve"> </w:t>
-      </w:r>
-      <w:r>
-        <w:tab/>
-        <w:t xml:space="preserve"> </w:t>
-      </w:r>
-      <w:r>
-        <w:tab/>
-        <w:t xml:space="preserve"> </w:t>
-      </w:r>
-      <w:r>
-        <w:tab/>
-        <w:t xml:space="preserve"> </w:t>
-      </w:r>
-      <w:r>
-        <w:tab/>
-        <w:t xml:space="preserve"> </w:t>
-      </w:r>
+        <w:rPr>
+          <w:rFonts w:ascii="Raleway" w:hAnsi="Raleway"/>
+        </w:rPr>
+      </w:pPr>
     </w:p>
     <w:p>
       <w:pPr>
-        <w:ind w:left="10"/>
-        <w:rPr>
-          <w:i/>
-        </w:rPr>
-      </w:pPr>
-      <w:r>
-        <w:rPr>
-          <w:i/>
-        </w:rPr>
-        <w:t xml:space="preserve">Bachelor of Science in Computer Science                                             </w:t>
-      </w:r>
-      <w:r>
-        <w:rPr>
-          <w:i/>
-        </w:rPr>
-        <w:t xml:space="preserve"> </w:t>
-      </w:r>
-      <w:r>
-        <w:t>Graduated</w:t>
-      </w:r>
-      <w:r>
-        <w:t xml:space="preserve">: </w:t>
-      </w:r>
-      <w:r>
-        <w:t>May</w:t>
-      </w:r>
-      <w:r>
-        <w:t xml:space="preserve"> 2021</w:t>
-      </w:r>
-      <w:r>
-        <w:rPr>
-          <w:i/>
-        </w:rPr>
-        <w:t xml:space="preserve"> </w:t>
-      </w:r>
-    </w:p>
-    <w:p>
-      <w:pPr>
-        <w:ind w:left="10"/>
-      </w:pPr>
-      <w:r>
-        <w:t xml:space="preserve">The University of Texas at El Paso (UTEP)                                                     </w:t>
-      </w:r>
-    </w:p>
-    <w:p>
-      <w:pPr>
-        <w:spacing w:after="0" w:line="259" w:lineRule="auto"/>
-        <w:ind w:left="0" w:firstLine="0"/>
-      </w:pPr>
-      <w:r>
-        <w:t xml:space="preserve"> </w:t>
-      </w:r>
-    </w:p>
-    <w:p>
-      <w:pPr>
-        <w:tabs>
-          <w:tab w:val="center" w:pos="2160"/>
-          <w:tab w:val="center" w:pos="2881"/>
-          <w:tab w:val="center" w:pos="3601"/>
-          <w:tab w:val="center" w:pos="4321"/>
-          <w:tab w:val="center" w:pos="5041"/>
-          <w:tab w:val="center" w:pos="5761"/>
-          <w:tab w:val="center" w:pos="7653"/>
-        </w:tabs>
-        <w:ind w:left="0" w:firstLine="0"/>
-      </w:pPr>
-      <w:r>
-        <w:rPr>
-          <w:i/>
-        </w:rPr>
-        <w:t xml:space="preserve">Associate of </w:t>
-      </w:r>
-      <w:proofErr w:type="gramStart"/>
-      <w:r>
-        <w:rPr>
-          <w:i/>
-        </w:rPr>
-        <w:t xml:space="preserve">Arts  </w:t>
-      </w:r>
-      <w:r>
-        <w:rPr>
-          <w:i/>
-        </w:rPr>
-        <w:tab/>
-      </w:r>
-      <w:proofErr w:type="gramEnd"/>
-      <w:r>
-        <w:t xml:space="preserve"> </w:t>
-      </w:r>
-      <w:r>
-        <w:tab/>
-        <w:t xml:space="preserve"> </w:t>
-      </w:r>
-      <w:r>
-        <w:tab/>
-        <w:t xml:space="preserve"> </w:t>
-      </w:r>
-      <w:r>
-        <w:tab/>
-        <w:t xml:space="preserve"> </w:t>
-      </w:r>
-      <w:r>
-        <w:tab/>
-        <w:t xml:space="preserve"> </w:t>
-      </w:r>
-      <w:r>
-        <w:tab/>
-        <w:t xml:space="preserve"> </w:t>
-      </w:r>
-      <w:r>
-        <w:tab/>
-        <w:t xml:space="preserve">    Graduated: May 2015 </w:t>
-      </w:r>
-    </w:p>
-    <w:p>
-      <w:pPr>
-        <w:tabs>
-          <w:tab w:val="center" w:pos="4321"/>
-          <w:tab w:val="center" w:pos="5041"/>
-          <w:tab w:val="center" w:pos="5761"/>
-          <w:tab w:val="center" w:pos="6481"/>
-        </w:tabs>
-        <w:ind w:left="0" w:firstLine="0"/>
-      </w:pPr>
-      <w:r>
-        <w:t xml:space="preserve">El Paso Community College (EPCC)  </w:t>
-      </w:r>
-      <w:r>
-        <w:tab/>
-        <w:t xml:space="preserve"> </w:t>
-      </w:r>
-      <w:r>
-        <w:tab/>
-        <w:t xml:space="preserve"> </w:t>
-      </w:r>
-      <w:r>
-        <w:tab/>
-        <w:t xml:space="preserve"> </w:t>
-      </w:r>
-      <w:r>
-        <w:tab/>
-        <w:t xml:space="preserve">            </w:t>
-      </w:r>
-    </w:p>
-    <w:p>
-      <w:pPr>
         <w:pStyle w:val="Heading1"/>
+        <w:pBdr>
+          <w:bottom w:val="single" w:sz="4" w:space="1" w:color="auto"/>
+        </w:pBdr>
         <w:tabs>
           <w:tab w:val="center" w:pos="2881"/>
           <w:tab w:val="center" w:pos="3601"/>
@@ -440,248 +517,142 @@
           <w:tab w:val="center" w:pos="9362"/>
         </w:tabs>
         <w:ind w:left="-15" w:right="0" w:firstLine="0"/>
-      </w:pPr>
+        <w:rPr>
+          <w:rFonts w:ascii="Raleway" w:hAnsi="Raleway"/>
+          <w:sz w:val="36"/>
+          <w:szCs w:val="36"/>
+        </w:rPr>
+      </w:pPr>
+      <w:r>
+        <w:rPr>
+          <w:rFonts w:ascii="Raleway" w:hAnsi="Raleway"/>
+          <w:sz w:val="36"/>
+          <w:szCs w:val="36"/>
+        </w:rPr>
+        <w:t xml:space="preserve">Skills  </w:t>
+      </w:r>
+      <w:r>
+        <w:rPr>
+          <w:rFonts w:ascii="Raleway" w:hAnsi="Raleway"/>
+          <w:sz w:val="36"/>
+          <w:szCs w:val="36"/>
+        </w:rPr>
+        <w:tab/>
+        <w:t xml:space="preserve"> </w:t>
+      </w:r>
+      <w:r>
+        <w:rPr>
+          <w:rFonts w:ascii="Raleway" w:hAnsi="Raleway"/>
+          <w:sz w:val="36"/>
+          <w:szCs w:val="36"/>
+        </w:rPr>
+        <w:tab/>
+        <w:t xml:space="preserve"> </w:t>
+      </w:r>
+      <w:r>
+        <w:rPr>
+          <w:rFonts w:ascii="Raleway" w:hAnsi="Raleway"/>
+          <w:sz w:val="36"/>
+          <w:szCs w:val="36"/>
+        </w:rPr>
+        <w:tab/>
+        <w:t xml:space="preserve"> </w:t>
+      </w:r>
+      <w:r>
+        <w:rPr>
+          <w:rFonts w:ascii="Raleway" w:hAnsi="Raleway"/>
+          <w:sz w:val="36"/>
+          <w:szCs w:val="36"/>
+        </w:rPr>
+        <w:tab/>
+        <w:t xml:space="preserve"> </w:t>
+      </w:r>
+      <w:r>
+        <w:rPr>
+          <w:rFonts w:ascii="Raleway" w:hAnsi="Raleway"/>
+          <w:sz w:val="36"/>
+          <w:szCs w:val="36"/>
+        </w:rPr>
+        <w:tab/>
+        <w:t xml:space="preserve"> </w:t>
+      </w:r>
+      <w:r>
+        <w:rPr>
+          <w:rFonts w:ascii="Raleway" w:hAnsi="Raleway"/>
+          <w:sz w:val="36"/>
+          <w:szCs w:val="36"/>
+        </w:rPr>
+        <w:tab/>
+        <w:t xml:space="preserve"> </w:t>
+      </w:r>
+      <w:r>
+        <w:rPr>
+          <w:rFonts w:ascii="Raleway" w:hAnsi="Raleway"/>
+          <w:sz w:val="36"/>
+          <w:szCs w:val="36"/>
+        </w:rPr>
+        <w:tab/>
+        <w:t xml:space="preserve"> </w:t>
+      </w:r>
+      <w:r>
+        <w:rPr>
+          <w:rFonts w:ascii="Raleway" w:hAnsi="Raleway"/>
+          <w:sz w:val="36"/>
+          <w:szCs w:val="36"/>
+        </w:rPr>
+        <w:tab/>
+        <w:t xml:space="preserve"> </w:t>
+      </w:r>
+      <w:r>
+        <w:rPr>
+          <w:rFonts w:ascii="Raleway" w:hAnsi="Raleway"/>
+          <w:sz w:val="36"/>
+          <w:szCs w:val="36"/>
+        </w:rPr>
+        <w:tab/>
+        <w:t xml:space="preserve"> </w:t>
+      </w:r>
+      <w:r>
+        <w:rPr>
+          <w:rFonts w:ascii="Raleway" w:hAnsi="Raleway"/>
+          <w:sz w:val="36"/>
+          <w:szCs w:val="36"/>
+        </w:rPr>
+        <w:tab/>
+        <w:t xml:space="preserve"> </w:t>
+      </w:r>
     </w:p>
     <w:p>
       <w:pPr>
-        <w:pStyle w:val="Heading1"/>
-        <w:tabs>
-          <w:tab w:val="center" w:pos="2881"/>
-          <w:tab w:val="center" w:pos="3601"/>
-          <w:tab w:val="center" w:pos="4321"/>
-          <w:tab w:val="center" w:pos="5041"/>
-          <w:tab w:val="center" w:pos="5761"/>
-          <w:tab w:val="center" w:pos="6481"/>
-          <w:tab w:val="center" w:pos="7201"/>
-          <w:tab w:val="center" w:pos="7922"/>
-          <w:tab w:val="center" w:pos="8642"/>
-          <w:tab w:val="center" w:pos="9362"/>
-        </w:tabs>
-        <w:ind w:left="-15" w:right="0" w:firstLine="0"/>
-      </w:pPr>
-      <w:r>
-        <w:rPr>
-          <w:rFonts w:ascii="Calibri" w:eastAsia="Calibri" w:hAnsi="Calibri" w:cs="Calibri"/>
-          <w:noProof/>
-          <w:sz w:val="22"/>
-        </w:rPr>
-        <mc:AlternateContent>
-          <mc:Choice Requires="wpg">
-            <w:drawing>
-              <wp:anchor distT="0" distB="0" distL="114300" distR="114300" simplePos="0" relativeHeight="251666432" behindDoc="0" locked="0" layoutInCell="1" allowOverlap="1" wp14:anchorId="2D32C2B3" wp14:editId="0F64199B">
-                <wp:simplePos x="0" y="0"/>
-                <wp:positionH relativeFrom="column">
-                  <wp:posOffset>0</wp:posOffset>
-                </wp:positionH>
-                <wp:positionV relativeFrom="paragraph">
-                  <wp:posOffset>178684</wp:posOffset>
-                </wp:positionV>
-                <wp:extent cx="5944489" cy="16764"/>
-                <wp:effectExtent l="0" t="0" r="0" b="0"/>
-                <wp:wrapNone/>
-                <wp:docPr id="5" name="Group 5"/>
-                <wp:cNvGraphicFramePr/>
-                <a:graphic xmlns:a="http://schemas.openxmlformats.org/drawingml/2006/main">
-                  <a:graphicData uri="http://schemas.microsoft.com/office/word/2010/wordprocessingGroup">
-                    <wpg:wgp>
-                      <wpg:cNvGrpSpPr/>
-                      <wpg:grpSpPr>
-                        <a:xfrm>
-                          <a:off x="0" y="0"/>
-                          <a:ext cx="5944489" cy="16764"/>
-                          <a:chOff x="0" y="0"/>
-                          <a:chExt cx="5944489" cy="16764"/>
-                        </a:xfrm>
-                      </wpg:grpSpPr>
-                      <wps:wsp>
-                        <wps:cNvPr id="6" name="Shape 1436"/>
-                        <wps:cNvSpPr/>
-                        <wps:spPr>
-                          <a:xfrm>
-                            <a:off x="0" y="0"/>
-                            <a:ext cx="5944489" cy="16764"/>
-                          </a:xfrm>
-                          <a:custGeom>
-                            <a:avLst/>
-                            <a:gdLst/>
-                            <a:ahLst/>
-                            <a:cxnLst/>
-                            <a:rect l="0" t="0" r="0" b="0"/>
-                            <a:pathLst>
-                              <a:path w="5944489" h="16764">
-                                <a:moveTo>
-                                  <a:pt x="0" y="0"/>
-                                </a:moveTo>
-                                <a:lnTo>
-                                  <a:pt x="5944489" y="0"/>
-                                </a:lnTo>
-                                <a:lnTo>
-                                  <a:pt x="5944489" y="16764"/>
-                                </a:lnTo>
-                                <a:lnTo>
-                                  <a:pt x="0" y="16764"/>
-                                </a:lnTo>
-                                <a:lnTo>
-                                  <a:pt x="0" y="0"/>
-                                </a:lnTo>
-                              </a:path>
-                            </a:pathLst>
-                          </a:custGeom>
-                          <a:ln w="0" cap="flat">
-                            <a:miter lim="127000"/>
-                          </a:ln>
-                        </wps:spPr>
-                        <wps:style>
-                          <a:lnRef idx="0">
-                            <a:srgbClr val="000000">
-                              <a:alpha val="0"/>
-                            </a:srgbClr>
-                          </a:lnRef>
-                          <a:fillRef idx="1">
-                            <a:srgbClr val="000000"/>
-                          </a:fillRef>
-                          <a:effectRef idx="0">
-                            <a:scrgbClr r="0" g="0" b="0"/>
-                          </a:effectRef>
-                          <a:fontRef idx="none"/>
-                        </wps:style>
-                        <wps:bodyPr/>
-                      </wps:wsp>
-                    </wpg:wgp>
-                  </a:graphicData>
-                </a:graphic>
-              </wp:anchor>
-            </w:drawing>
-          </mc:Choice>
-          <mc:Fallback>
-            <w:pict>
-              <v:group w14:anchorId="0911DD47" id="Group 5" o:spid="_x0000_s1026" style="position:absolute;margin-left:0;margin-top:14.05pt;width:468.05pt;height:1.3pt;z-index:251666432" coordsize="59444,167" o:gfxdata="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">
-                <v:shape id="Shape 1436" o:spid="_x0000_s1027" style="position:absolute;width:59444;height:167;visibility:visible;mso-wrap-style:square;v-text-anchor:top" coordsize="5944489,16764" o:gfxdata="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" path="m,l5944489,r,16764l,16764,,e" fillcolor="black" stroked="f" strokeweight="0">
-                  <v:stroke miterlimit="83231f" joinstyle="miter"/>
-                  <v:path arrowok="t" textboxrect="0,0,5944489,16764"/>
-                </v:shape>
-              </v:group>
-            </w:pict>
-          </mc:Fallback>
-        </mc:AlternateContent>
-      </w:r>
-      <w:r>
-        <w:t xml:space="preserve">Skills  </w:t>
-      </w:r>
-      <w:r>
-        <w:tab/>
-        <w:t xml:space="preserve"> </w:t>
-      </w:r>
-      <w:r>
-        <w:tab/>
-        <w:t xml:space="preserve"> </w:t>
-      </w:r>
-      <w:r>
-        <w:tab/>
-        <w:t xml:space="preserve"> </w:t>
-      </w:r>
-      <w:r>
-        <w:tab/>
-        <w:t xml:space="preserve"> </w:t>
-      </w:r>
-      <w:r>
-        <w:tab/>
-        <w:t xml:space="preserve"> </w:t>
-      </w:r>
-      <w:r>
-        <w:tab/>
-        <w:t xml:space="preserve"> </w:t>
-      </w:r>
-      <w:r>
-        <w:tab/>
-        <w:t xml:space="preserve"> </w:t>
-      </w:r>
-      <w:r>
-        <w:tab/>
-        <w:t xml:space="preserve"> </w:t>
-      </w:r>
-      <w:r>
-        <w:tab/>
-        <w:t xml:space="preserve"> </w:t>
-      </w:r>
-      <w:r>
-        <w:tab/>
-        <w:t xml:space="preserve"> </w:t>
+        <w:rPr>
+          <w:rFonts w:ascii="Raleway" w:hAnsi="Raleway"/>
+        </w:rPr>
+      </w:pPr>
+      <w:r>
+        <w:rPr>
+          <w:rFonts w:ascii="Raleway" w:hAnsi="Raleway"/>
+        </w:rPr>
+        <w:t xml:space="preserve">Python, Java, HTML, CSS </w:t>
+      </w:r>
+      <w:r>
+        <w:rPr>
+          <w:rFonts w:ascii="Raleway" w:hAnsi="Raleway"/>
+        </w:rPr>
+        <w:br/>
+      </w:r>
+      <w:r>
+        <w:rPr>
+          <w:rFonts w:ascii="Raleway" w:hAnsi="Raleway"/>
+        </w:rPr>
+        <w:t xml:space="preserve">Git, </w:t>
+      </w:r>
+      <w:r>
+        <w:rPr>
+          <w:rFonts w:ascii="Raleway" w:hAnsi="Raleway"/>
+        </w:rPr>
+        <w:t>MySQL</w:t>
       </w:r>
     </w:p>
-    <w:p>
-      <w:pPr>
-        <w:numPr>
-          <w:ilvl w:val="0"/>
-          <w:numId w:val="2"/>
-        </w:numPr>
-        <w:ind w:hanging="360"/>
-      </w:pPr>
-      <w:r>
-        <w:t>Experienced with agile software development</w:t>
-      </w:r>
-    </w:p>
-    <w:p>
-      <w:pPr>
-        <w:numPr>
-          <w:ilvl w:val="0"/>
-          <w:numId w:val="2"/>
-        </w:numPr>
-        <w:ind w:hanging="360"/>
-      </w:pPr>
-      <w:r>
-        <w:t xml:space="preserve">Proficient with the Windows operating system </w:t>
-      </w:r>
-    </w:p>
-    <w:p>
-      <w:pPr>
-        <w:numPr>
-          <w:ilvl w:val="0"/>
-          <w:numId w:val="2"/>
-        </w:numPr>
-        <w:ind w:hanging="360"/>
-      </w:pPr>
-      <w:r>
-        <w:t>Proficient using the Java and Python Programming languages</w:t>
-      </w:r>
-    </w:p>
-    <w:p>
-      <w:pPr>
-        <w:numPr>
-          <w:ilvl w:val="0"/>
-          <w:numId w:val="2"/>
-        </w:numPr>
-        <w:ind w:hanging="360"/>
-      </w:pPr>
-      <w:r>
-        <w:t>Knowledge of object-oriented programming using Java and Python programming languages.</w:t>
-      </w:r>
-    </w:p>
-    <w:p>
-      <w:pPr>
-        <w:numPr>
-          <w:ilvl w:val="0"/>
-          <w:numId w:val="2"/>
-        </w:numPr>
-        <w:ind w:hanging="360"/>
-      </w:pPr>
-      <w:r>
-        <w:t>Familiar with Unix based systems.</w:t>
-      </w:r>
-    </w:p>
-    <w:p>
-      <w:pPr>
-        <w:numPr>
-          <w:ilvl w:val="0"/>
-          <w:numId w:val="2"/>
-        </w:numPr>
-        <w:ind w:hanging="360"/>
-      </w:pPr>
-      <w:r>
-        <w:t xml:space="preserve">Familiar with the Git Revision Control Systems </w:t>
-      </w:r>
-    </w:p>
-    <w:p/>
     <w:p>
       <w:pPr>
         <w:pStyle w:val="Heading1"/>
@@ -699,48 +670,84 @@
           <w:tab w:val="right" w:pos="9321"/>
         </w:tabs>
         <w:ind w:left="-15" w:right="0" w:firstLine="0"/>
-      </w:pPr>
-      <w:r>
-        <w:tab/>
-        <w:t xml:space="preserve"> </w:t>
-      </w:r>
-      <w:r>
-        <w:tab/>
-        <w:t xml:space="preserve"> </w:t>
-      </w:r>
-      <w:r>
-        <w:tab/>
-        <w:t xml:space="preserve"> </w:t>
-      </w:r>
-      <w:r>
-        <w:tab/>
-        <w:t xml:space="preserve"> </w:t>
-      </w:r>
-      <w:r>
-        <w:tab/>
-        <w:t xml:space="preserve"> </w:t>
-      </w:r>
-      <w:r>
-        <w:tab/>
-        <w:t xml:space="preserve"> </w:t>
-      </w:r>
-      <w:r>
-        <w:tab/>
-        <w:t xml:space="preserve"> </w:t>
-      </w:r>
-      <w:r>
-        <w:tab/>
-        <w:t xml:space="preserve"> </w:t>
-      </w:r>
-      <w:r>
-        <w:tab/>
-        <w:t xml:space="preserve"> </w:t>
-      </w:r>
-      <w:r>
-        <w:tab/>
-        <w:t xml:space="preserve"> </w:t>
-      </w:r>
-      <w:r>
+        <w:rPr>
+          <w:rFonts w:ascii="Raleway" w:hAnsi="Raleway"/>
+        </w:rPr>
+      </w:pPr>
+      <w:r>
+        <w:rPr>
+          <w:rFonts w:ascii="Raleway" w:hAnsi="Raleway"/>
+        </w:rPr>
+        <w:tab/>
+        <w:t xml:space="preserve"> </w:t>
+      </w:r>
+      <w:r>
+        <w:rPr>
+          <w:rFonts w:ascii="Raleway" w:hAnsi="Raleway"/>
+        </w:rPr>
+        <w:tab/>
+        <w:t xml:space="preserve"> </w:t>
+      </w:r>
+      <w:r>
+        <w:rPr>
+          <w:rFonts w:ascii="Raleway" w:hAnsi="Raleway"/>
+        </w:rPr>
+        <w:tab/>
+        <w:t xml:space="preserve"> </w:t>
+      </w:r>
+      <w:r>
+        <w:rPr>
+          <w:rFonts w:ascii="Raleway" w:hAnsi="Raleway"/>
+        </w:rPr>
+        <w:tab/>
+        <w:t xml:space="preserve"> </w:t>
+      </w:r>
+      <w:r>
+        <w:rPr>
+          <w:rFonts w:ascii="Raleway" w:hAnsi="Raleway"/>
+        </w:rPr>
+        <w:tab/>
+        <w:t xml:space="preserve"> </w:t>
+      </w:r>
+      <w:r>
+        <w:rPr>
+          <w:rFonts w:ascii="Raleway" w:hAnsi="Raleway"/>
+        </w:rPr>
+        <w:tab/>
+        <w:t xml:space="preserve"> </w:t>
+      </w:r>
+      <w:r>
+        <w:rPr>
+          <w:rFonts w:ascii="Raleway" w:hAnsi="Raleway"/>
+        </w:rPr>
+        <w:tab/>
+        <w:t xml:space="preserve"> </w:t>
+      </w:r>
+      <w:r>
+        <w:rPr>
+          <w:rFonts w:ascii="Raleway" w:hAnsi="Raleway"/>
+        </w:rPr>
+        <w:tab/>
+        <w:t xml:space="preserve"> </w:t>
+      </w:r>
+      <w:r>
+        <w:rPr>
+          <w:rFonts w:ascii="Raleway" w:hAnsi="Raleway"/>
+        </w:rPr>
+        <w:tab/>
+        <w:t xml:space="preserve"> </w:t>
+      </w:r>
+      <w:r>
+        <w:rPr>
+          <w:rFonts w:ascii="Raleway" w:hAnsi="Raleway"/>
+        </w:rPr>
+        <w:tab/>
+        <w:t xml:space="preserve"> </w:t>
+      </w:r>
+      <w:r>
+        <w:rPr>
+          <w:rFonts w:ascii="Raleway" w:hAnsi="Raleway"/>
+        </w:rPr>
         <w:tab/>
         <w:t xml:space="preserve"> </w:t>
       </w:r>
@@ -748,6 +755,9 @@
     <w:p>
       <w:pPr>
         <w:pStyle w:val="Heading1"/>
+        <w:pBdr>
+          <w:bottom w:val="single" w:sz="4" w:space="1" w:color="auto"/>
+        </w:pBdr>
         <w:tabs>
           <w:tab w:val="center" w:pos="2881"/>
           <w:tab w:val="center" w:pos="3601"/>
@@ -761,153 +771,107 @@
           <w:tab w:val="center" w:pos="9362"/>
         </w:tabs>
         <w:ind w:left="-15" w:right="0" w:firstLine="0"/>
-      </w:pPr>
-      <w:r>
-        <w:rPr>
-          <w:rFonts w:ascii="Calibri" w:eastAsia="Calibri" w:hAnsi="Calibri" w:cs="Calibri"/>
-          <w:noProof/>
-          <w:sz w:val="22"/>
-        </w:rPr>
-        <mc:AlternateContent>
-          <mc:Choice Requires="wpg">
-            <w:drawing>
-              <wp:anchor distT="0" distB="0" distL="114300" distR="114300" simplePos="0" relativeHeight="251660288" behindDoc="0" locked="0" layoutInCell="1" allowOverlap="1" wp14:anchorId="226C94F0" wp14:editId="3A9A82BF">
-                <wp:simplePos x="0" y="0"/>
-                <wp:positionH relativeFrom="column">
-                  <wp:posOffset>0</wp:posOffset>
-                </wp:positionH>
-                <wp:positionV relativeFrom="paragraph">
-                  <wp:posOffset>178684</wp:posOffset>
-                </wp:positionV>
-                <wp:extent cx="5944489" cy="16764"/>
-                <wp:effectExtent l="0" t="0" r="0" b="0"/>
-                <wp:wrapNone/>
-                <wp:docPr id="3" name="Group 3"/>
-                <wp:cNvGraphicFramePr/>
-                <a:graphic xmlns:a="http://schemas.openxmlformats.org/drawingml/2006/main">
-                  <a:graphicData uri="http://schemas.microsoft.com/office/word/2010/wordprocessingGroup">
-                    <wpg:wgp>
-                      <wpg:cNvGrpSpPr/>
-                      <wpg:grpSpPr>
-                        <a:xfrm>
-                          <a:off x="0" y="0"/>
-                          <a:ext cx="5944489" cy="16764"/>
-                          <a:chOff x="0" y="0"/>
-                          <a:chExt cx="5944489" cy="16764"/>
-                        </a:xfrm>
-                      </wpg:grpSpPr>
-                      <wps:wsp>
-                        <wps:cNvPr id="4" name="Shape 1436"/>
-                        <wps:cNvSpPr/>
-                        <wps:spPr>
-                          <a:xfrm>
-                            <a:off x="0" y="0"/>
-                            <a:ext cx="5944489" cy="16764"/>
-                          </a:xfrm>
-                          <a:custGeom>
-                            <a:avLst/>
-                            <a:gdLst/>
-                            <a:ahLst/>
-                            <a:cxnLst/>
-                            <a:rect l="0" t="0" r="0" b="0"/>
-                            <a:pathLst>
-                              <a:path w="5944489" h="16764">
-                                <a:moveTo>
-                                  <a:pt x="0" y="0"/>
-                                </a:moveTo>
-                                <a:lnTo>
-                                  <a:pt x="5944489" y="0"/>
-                                </a:lnTo>
-                                <a:lnTo>
-                                  <a:pt x="5944489" y="16764"/>
-                                </a:lnTo>
-                                <a:lnTo>
-                                  <a:pt x="0" y="16764"/>
-                                </a:lnTo>
-                                <a:lnTo>
-                                  <a:pt x="0" y="0"/>
-                                </a:lnTo>
-                              </a:path>
-                            </a:pathLst>
-                          </a:custGeom>
-                          <a:ln w="0" cap="flat">
-                            <a:miter lim="127000"/>
-                          </a:ln>
-                        </wps:spPr>
-                        <wps:style>
-                          <a:lnRef idx="0">
-                            <a:srgbClr val="000000">
-                              <a:alpha val="0"/>
-                            </a:srgbClr>
-                          </a:lnRef>
-                          <a:fillRef idx="1">
-                            <a:srgbClr val="000000"/>
-                          </a:fillRef>
-                          <a:effectRef idx="0">
-                            <a:scrgbClr r="0" g="0" b="0"/>
-                          </a:effectRef>
-                          <a:fontRef idx="none"/>
-                        </wps:style>
-                        <wps:bodyPr/>
-                      </wps:wsp>
-                    </wpg:wgp>
-                  </a:graphicData>
-                </a:graphic>
-              </wp:anchor>
-            </w:drawing>
-          </mc:Choice>
-          <mc:Fallback>
-            <w:pict>
-              <v:group w14:anchorId="1B47CB3B" id="Group 3" o:spid="_x0000_s1026" style="position:absolute;margin-left:0;margin-top:14.05pt;width:468.05pt;height:1.3pt;z-index:251660288" coordsize="59444,167" o:gfxdata="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">
-                <v:shape id="Shape 1436" o:spid="_x0000_s1027" style="position:absolute;width:59444;height:167;visibility:visible;mso-wrap-style:square;v-text-anchor:top" coordsize="5944489,16764" o:gfxdata="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" path="m,l5944489,r,16764l,16764,,e" fillcolor="black" stroked="f" strokeweight="0">
-                  <v:stroke miterlimit="83231f" joinstyle="miter"/>
-                  <v:path arrowok="t" textboxrect="0,0,5944489,16764"/>
-                </v:shape>
-              </v:group>
-            </w:pict>
-          </mc:Fallback>
-        </mc:AlternateContent>
-      </w:r>
-      <w:r>
+        <w:rPr>
+          <w:rFonts w:ascii="Raleway" w:hAnsi="Raleway"/>
+          <w:sz w:val="36"/>
+          <w:szCs w:val="36"/>
+        </w:rPr>
+      </w:pPr>
+      <w:r>
+        <w:rPr>
+          <w:rFonts w:ascii="Raleway" w:hAnsi="Raleway"/>
+          <w:sz w:val="36"/>
+          <w:szCs w:val="36"/>
+        </w:rPr>
         <w:t xml:space="preserve">Projects </w:t>
       </w:r>
       <w:r>
-        <w:tab/>
-        <w:t xml:space="preserve"> </w:t>
-      </w:r>
-      <w:r>
-        <w:tab/>
-        <w:t xml:space="preserve"> </w:t>
-      </w:r>
-      <w:r>
-        <w:tab/>
-        <w:t xml:space="preserve"> </w:t>
-      </w:r>
-      <w:r>
-        <w:tab/>
-        <w:t xml:space="preserve"> </w:t>
-      </w:r>
-      <w:r>
-        <w:tab/>
-        <w:t xml:space="preserve"> </w:t>
-      </w:r>
-      <w:r>
-        <w:tab/>
-        <w:t xml:space="preserve"> </w:t>
-      </w:r>
-      <w:r>
-        <w:tab/>
-        <w:t xml:space="preserve"> </w:t>
-      </w:r>
-      <w:r>
-        <w:tab/>
-        <w:t xml:space="preserve"> </w:t>
-      </w:r>
-      <w:r>
-        <w:tab/>
-        <w:t xml:space="preserve"> </w:t>
-      </w:r>
-      <w:r>
+        <w:rPr>
+          <w:rFonts w:ascii="Raleway" w:hAnsi="Raleway"/>
+          <w:sz w:val="36"/>
+          <w:szCs w:val="36"/>
+        </w:rPr>
+        <w:tab/>
+        <w:t xml:space="preserve"> </w:t>
+      </w:r>
+      <w:r>
+        <w:rPr>
+          <w:rFonts w:ascii="Raleway" w:hAnsi="Raleway"/>
+          <w:sz w:val="36"/>
+          <w:szCs w:val="36"/>
+        </w:rPr>
+        <w:tab/>
+        <w:t xml:space="preserve"> </w:t>
+      </w:r>
+      <w:r>
+        <w:rPr>
+          <w:rFonts w:ascii="Raleway" w:hAnsi="Raleway"/>
+          <w:sz w:val="36"/>
+          <w:szCs w:val="36"/>
+        </w:rPr>
+        <w:tab/>
+        <w:t xml:space="preserve"> </w:t>
+      </w:r>
+      <w:r>
+        <w:rPr>
+          <w:rFonts w:ascii="Raleway" w:hAnsi="Raleway"/>
+          <w:sz w:val="36"/>
+          <w:szCs w:val="36"/>
+        </w:rPr>
+        <w:tab/>
+        <w:t xml:space="preserve"> </w:t>
+      </w:r>
+      <w:r>
+        <w:rPr>
+          <w:rFonts w:ascii="Raleway" w:hAnsi="Raleway"/>
+          <w:sz w:val="36"/>
+          <w:szCs w:val="36"/>
+        </w:rPr>
+        <w:tab/>
+        <w:t xml:space="preserve"> </w:t>
+      </w:r>
+      <w:r>
+        <w:rPr>
+          <w:rFonts w:ascii="Raleway" w:hAnsi="Raleway"/>
+          <w:sz w:val="36"/>
+          <w:szCs w:val="36"/>
+        </w:rPr>
+        <w:tab/>
+        <w:t xml:space="preserve"> </w:t>
+      </w:r>
+      <w:r>
+        <w:rPr>
+          <w:rFonts w:ascii="Raleway" w:hAnsi="Raleway"/>
+          <w:sz w:val="36"/>
+          <w:szCs w:val="36"/>
+        </w:rPr>
+        <w:tab/>
+        <w:t xml:space="preserve"> </w:t>
+      </w:r>
+      <w:r>
+        <w:rPr>
+          <w:rFonts w:ascii="Raleway" w:hAnsi="Raleway"/>
+          <w:sz w:val="36"/>
+          <w:szCs w:val="36"/>
+        </w:rPr>
+        <w:tab/>
+        <w:t xml:space="preserve"> </w:t>
+      </w:r>
+      <w:r>
+        <w:rPr>
+          <w:rFonts w:ascii="Raleway" w:hAnsi="Raleway"/>
+          <w:sz w:val="36"/>
+          <w:szCs w:val="36"/>
+        </w:rPr>
+        <w:tab/>
+        <w:t xml:space="preserve"> </w:t>
+      </w:r>
+      <w:r>
+        <w:rPr>
+          <w:rFonts w:ascii="Raleway" w:hAnsi="Raleway"/>
+          <w:sz w:val="36"/>
+          <w:szCs w:val="36"/>
+        </w:rPr>
         <w:tab/>
         <w:t xml:space="preserve"> </w:t>
       </w:r>
@@ -920,41 +884,57 @@
           <w:numId w:val="3"/>
         </w:numPr>
         <w:spacing w:after="14" w:line="259" w:lineRule="auto"/>
-      </w:pPr>
-      <w:r>
+        <w:rPr>
+          <w:rFonts w:ascii="Raleway" w:hAnsi="Raleway"/>
+        </w:rPr>
+      </w:pPr>
+      <w:r>
+        <w:rPr>
+          <w:rFonts w:ascii="Raleway" w:hAnsi="Raleway"/>
+          <w:b/>
+          <w:bCs/>
+        </w:rPr>
         <w:t xml:space="preserve">Portfolio </w:t>
       </w:r>
       <w:r>
+        <w:rPr>
+          <w:rFonts w:ascii="Raleway" w:hAnsi="Raleway"/>
+          <w:b/>
+          <w:bCs/>
+        </w:rPr>
         <w:t>Website</w:t>
       </w:r>
       <w:r>
+        <w:rPr>
+          <w:rFonts w:ascii="Raleway" w:hAnsi="Raleway"/>
+        </w:rPr>
         <w:t xml:space="preserve"> – Using HTML5 and CSS3 created a website for me to continually update my skills, projects and interests, and for others to view them.</w:t>
       </w:r>
       <w:r>
-        <w:br/>
+        <w:rPr>
+          <w:rFonts w:ascii="Raleway" w:hAnsi="Raleway"/>
+        </w:rPr>
+        <w:t xml:space="preserve"> </w:t>
+      </w:r>
+      <w:r>
+        <w:rPr>
+          <w:rFonts w:ascii="Raleway" w:hAnsi="Raleway"/>
+        </w:rPr>
         <w:t xml:space="preserve">Website can be found here: </w:t>
       </w:r>
       <w:hyperlink r:id="rId8" w:history="1">
         <w:r>
           <w:rPr>
             <w:rStyle w:val="Hyperlink"/>
+            <w:rFonts w:ascii="Raleway" w:hAnsi="Raleway"/>
           </w:rPr>
-          <w:t>https://jcruz003cs.github.io/My</w:t>
-        </w:r>
-        <w:r>
-          <w:rPr>
-            <w:rStyle w:val="Hyperlink"/>
-          </w:rPr>
-          <w:t>_</w:t>
-        </w:r>
-        <w:r>
-          <w:rPr>
-            <w:rStyle w:val="Hyperlink"/>
-          </w:rPr>
-          <w:t>Site/</w:t>
+          <w:t>https://jcruz003cs.github.io/My_Site/</w:t>
         </w:r>
       </w:hyperlink>
       <w:r>
+        <w:rPr>
+          <w:rFonts w:ascii="Raleway" w:hAnsi="Raleway"/>
+        </w:rPr>
         <w:t xml:space="preserve"> </w:t>
       </w:r>
     </w:p>
@@ -966,38 +946,94 @@
           <w:numId w:val="3"/>
         </w:numPr>
         <w:spacing w:after="14" w:line="259" w:lineRule="auto"/>
-      </w:pPr>
-      <w:r>
-        <w:t xml:space="preserve">Software I and II Project – Lead Designer – </w:t>
-      </w:r>
-      <w:r>
+        <w:rPr>
+          <w:rFonts w:ascii="Raleway" w:hAnsi="Raleway"/>
+        </w:rPr>
+      </w:pPr>
+      <w:r>
+        <w:rPr>
+          <w:rFonts w:ascii="Raleway" w:hAnsi="Raleway"/>
+          <w:b/>
+          <w:bCs/>
+        </w:rPr>
+        <w:t>Software I and II Project</w:t>
+      </w:r>
+      <w:r>
+        <w:rPr>
+          <w:rFonts w:ascii="Raleway" w:hAnsi="Raleway"/>
+        </w:rPr>
+        <w:t xml:space="preserve"> </w:t>
+      </w:r>
+      <w:r>
+        <w:rPr>
+          <w:rFonts w:ascii="Raleway" w:hAnsi="Raleway"/>
+        </w:rPr>
+        <w:t xml:space="preserve">(SEA) Tool </w:t>
+      </w:r>
+      <w:r>
+        <w:rPr>
+          <w:rFonts w:ascii="Raleway" w:hAnsi="Raleway"/>
+        </w:rPr>
+        <w:t xml:space="preserve">– Lead Designer – </w:t>
+      </w:r>
+      <w:r>
+        <w:rPr>
+          <w:rFonts w:ascii="Raleway" w:hAnsi="Raleway"/>
+        </w:rPr>
         <w:t xml:space="preserve">My role as lead designer was to lead </w:t>
       </w:r>
       <w:r>
+        <w:rPr>
+          <w:rFonts w:ascii="Raleway" w:hAnsi="Raleway"/>
+        </w:rPr>
         <w:t xml:space="preserve">my </w:t>
       </w:r>
       <w:r>
+        <w:rPr>
+          <w:rFonts w:ascii="Raleway" w:hAnsi="Raleway"/>
+        </w:rPr>
         <w:t>team</w:t>
       </w:r>
       <w:r>
+        <w:rPr>
+          <w:rFonts w:ascii="Raleway" w:hAnsi="Raleway"/>
+        </w:rPr>
         <w:t xml:space="preserve"> during the design processes to create and </w:t>
       </w:r>
       <w:r>
+        <w:rPr>
+          <w:rFonts w:ascii="Raleway" w:hAnsi="Raleway"/>
+        </w:rPr>
         <w:t>update</w:t>
       </w:r>
       <w:r>
-        <w:t xml:space="preserve"> </w:t>
-      </w:r>
-      <w:r>
+        <w:rPr>
+          <w:rFonts w:ascii="Raleway" w:hAnsi="Raleway"/>
+        </w:rPr>
+        <w:t xml:space="preserve"> </w:t>
+      </w:r>
+      <w:r>
+        <w:rPr>
+          <w:rFonts w:ascii="Raleway" w:hAnsi="Raleway"/>
+        </w:rPr>
         <w:t>low and high-level</w:t>
       </w:r>
       <w:r>
+        <w:rPr>
+          <w:rFonts w:ascii="Raleway" w:hAnsi="Raleway"/>
+        </w:rPr>
         <w:t xml:space="preserve"> models</w:t>
       </w:r>
       <w:r>
+        <w:rPr>
+          <w:rFonts w:ascii="Raleway" w:hAnsi="Raleway"/>
+        </w:rPr>
         <w:t xml:space="preserve"> according to our client requirements/feedback.</w:t>
       </w:r>
       <w:r>
+        <w:rPr>
+          <w:rFonts w:ascii="Raleway" w:hAnsi="Raleway"/>
+        </w:rPr>
         <w:t xml:space="preserve"> </w:t>
       </w:r>
     </w:p>
@@ -1019,6 +1055,9 @@
           <w:tab w:val="right" w:pos="9321"/>
         </w:tabs>
         <w:ind w:left="0" w:right="0" w:firstLine="0"/>
+        <w:rPr>
+          <w:rFonts w:ascii="Raleway" w:hAnsi="Raleway"/>
+        </w:rPr>
       </w:pPr>
     </w:p>
     <w:sectPr>

</xml_diff>

<commit_message>
updated with new project, resume and misc
</commit_message>
<xml_diff>
--- a/assets/Files/Jc_resume.docx
+++ b/assets/Files/Jc_resume.docx
@@ -1,6 +1,6 @@
 
 <file path=word/document.xml><?xml version="1.0" encoding="utf-8"?>
-<w:document xmlns:wpc="http://schemas.microsoft.com/office/word/2010/wordprocessingCanvas" xmlns:cx="http://schemas.microsoft.com/office/drawing/2014/chartex" xmlns:cx1="http://schemas.microsoft.com/office/drawing/2015/9/8/chartex" xmlns:cx2="http://schemas.microsoft.com/office/drawing/2015/10/21/chartex" xmlns:cx3="http://schemas.microsoft.com/office/drawing/2016/5/9/chartex" xmlns:cx4="http://schemas.microsoft.com/office/drawing/2016/5/10/chartex" xmlns:cx5="http://schemas.microsoft.com/office/drawing/2016/5/11/chartex" xmlns:cx6="http://schemas.microsoft.com/office/drawing/2016/5/12/chartex" xmlns:cx7="http://schemas.microsoft.com/office/drawing/2016/5/13/chartex" xmlns:cx8="http://schemas.microsoft.com/office/drawing/2016/5/14/chartex" xmlns:mc="http://schemas.openxmlformats.org/markup-compatibility/2006" xmlns:aink="http://schemas.microsoft.com/office/drawing/2016/ink" xmlns:am3d="http://schemas.microsoft.com/office/drawing/2017/model3d" xmlns:o="urn:schemas-microsoft-com:office:office" xmlns:r="http://schemas.openxmlformats.org/officeDocument/2006/relationships" xmlns:m="http://schemas.openxmlformats.org/officeDocument/2006/math" xmlns:v="urn:schemas-microsoft-com:vml" xmlns:wp14="http://schemas.microsoft.com/office/word/2010/wordprocessingDrawing" xmlns:wp="http://schemas.openxmlformats.org/drawingml/2006/wordprocessingDrawing" xmlns:w10="urn:schemas-microsoft-com:office:word" xmlns:w="http://schemas.openxmlformats.org/wordprocessingml/2006/main" xmlns:w14="http://schemas.microsoft.com/office/word/2010/wordml" xmlns:w15="http://schemas.microsoft.com/office/word/2012/wordml" xmlns:w16cex="http://schemas.microsoft.com/office/word/2018/wordml/cex" xmlns:w16cid="http://schemas.microsoft.com/office/word/2016/wordml/cid" xmlns:w16="http://schemas.microsoft.com/office/word/2018/wordml" xmlns:w16sdtdh="http://schemas.microsoft.com/office/word/2020/wordml/sdtdatahash" xmlns:w16se="http://schemas.microsoft.com/office/word/2015/wordml/symex" xmlns:wpg="http://schemas.microsoft.com/office/word/2010/wordprocessingGroup" xmlns:wpi="http://schemas.microsoft.com/office/word/2010/wordprocessingInk" xmlns:wne="http://schemas.microsoft.com/office/word/2006/wordml" xmlns:wps="http://schemas.microsoft.com/office/word/2010/wordprocessingShape" mc:Ignorable="w14 w15 w16se w16cid w16 w16cex w16sdtdh wp14">
+<w:document xmlns:wpc="http://schemas.microsoft.com/office/word/2010/wordprocessingCanvas" xmlns:cx="http://schemas.microsoft.com/office/drawing/2014/chartex" xmlns:cx1="http://schemas.microsoft.com/office/drawing/2015/9/8/chartex" xmlns:cx2="http://schemas.microsoft.com/office/drawing/2015/10/21/chartex" xmlns:cx3="http://schemas.microsoft.com/office/drawing/2016/5/9/chartex" xmlns:cx4="http://schemas.microsoft.com/office/drawing/2016/5/10/chartex" xmlns:cx5="http://schemas.microsoft.com/office/drawing/2016/5/11/chartex" xmlns:cx6="http://schemas.microsoft.com/office/drawing/2016/5/12/chartex" xmlns:cx7="http://schemas.microsoft.com/office/drawing/2016/5/13/chartex" xmlns:cx8="http://schemas.microsoft.com/office/drawing/2016/5/14/chartex" xmlns:mc="http://schemas.openxmlformats.org/markup-compatibility/2006" xmlns:aink="http://schemas.microsoft.com/office/drawing/2016/ink" xmlns:am3d="http://schemas.microsoft.com/office/drawing/2017/model3d" xmlns:o="urn:schemas-microsoft-com:office:office" xmlns:oel="http://schemas.microsoft.com/office/2019/extlst" xmlns:r="http://schemas.openxmlformats.org/officeDocument/2006/relationships" xmlns:m="http://schemas.openxmlformats.org/officeDocument/2006/math" xmlns:v="urn:schemas-microsoft-com:vml" xmlns:wp14="http://schemas.microsoft.com/office/word/2010/wordprocessingDrawing" xmlns:wp="http://schemas.openxmlformats.org/drawingml/2006/wordprocessingDrawing" xmlns:w10="urn:schemas-microsoft-com:office:word" xmlns:w="http://schemas.openxmlformats.org/wordprocessingml/2006/main" xmlns:w14="http://schemas.microsoft.com/office/word/2010/wordml" xmlns:w15="http://schemas.microsoft.com/office/word/2012/wordml" xmlns:w16cex="http://schemas.microsoft.com/office/word/2018/wordml/cex" xmlns:w16cid="http://schemas.microsoft.com/office/word/2016/wordml/cid" xmlns:w16="http://schemas.microsoft.com/office/word/2018/wordml" xmlns:w16sdtdh="http://schemas.microsoft.com/office/word/2020/wordml/sdtdatahash" xmlns:w16se="http://schemas.microsoft.com/office/word/2015/wordml/symex" xmlns:wpg="http://schemas.microsoft.com/office/word/2010/wordprocessingGroup" xmlns:wpi="http://schemas.microsoft.com/office/word/2010/wordprocessingInk" xmlns:wne="http://schemas.microsoft.com/office/word/2006/wordml" xmlns:wps="http://schemas.microsoft.com/office/word/2010/wordprocessingShape" mc:Ignorable="w14 w15 w16se w16cid w16 w16cex w16sdtdh wp14">
   <w:body>
     <w:p>
       <w:pPr>
@@ -48,7 +48,28 @@
           <w:rFonts w:ascii="Raleway" w:hAnsi="Raleway"/>
           <w:szCs w:val="24"/>
         </w:rPr>
-        <w:t>jcruz003cs@gmail.com</w:t>
+        <w:t>J</w:t>
+      </w:r>
+      <w:r>
+        <w:rPr>
+          <w:rFonts w:ascii="Raleway" w:hAnsi="Raleway"/>
+          <w:szCs w:val="24"/>
+        </w:rPr>
+        <w:t>cruz</w:t>
+      </w:r>
+      <w:r>
+        <w:rPr>
+          <w:rFonts w:ascii="Raleway" w:hAnsi="Raleway"/>
+          <w:szCs w:val="24"/>
+        </w:rPr>
+        <w:t>00</w:t>
+      </w:r>
+      <w:r>
+        <w:rPr>
+          <w:rFonts w:ascii="Raleway" w:hAnsi="Raleway"/>
+          <w:szCs w:val="24"/>
+        </w:rPr>
+        <w:t>3cs@gmail.com</w:t>
       </w:r>
       <w:r>
         <w:rPr>
@@ -632,19 +653,25 @@
         <w:rPr>
           <w:rFonts w:ascii="Raleway" w:hAnsi="Raleway"/>
         </w:rPr>
-        <w:t xml:space="preserve">Python, Java, HTML, CSS </w:t>
-      </w:r>
-      <w:r>
-        <w:rPr>
-          <w:rFonts w:ascii="Raleway" w:hAnsi="Raleway"/>
-        </w:rPr>
-        <w:br/>
+        <w:t>Python, Java, HTML, CSS</w:t>
+      </w:r>
+      <w:r>
+        <w:rPr>
+          <w:rFonts w:ascii="Raleway" w:hAnsi="Raleway"/>
+        </w:rPr>
+        <w:t xml:space="preserve"> </w:t>
       </w:r>
       <w:r>
         <w:rPr>
           <w:rFonts w:ascii="Raleway" w:hAnsi="Raleway"/>
         </w:rPr>
         <w:t xml:space="preserve">Git, </w:t>
+      </w:r>
+      <w:r>
+        <w:rPr>
+          <w:rFonts w:ascii="Raleway" w:hAnsi="Raleway"/>
+        </w:rPr>
+        <w:t xml:space="preserve">React, JavaScript, </w:t>
       </w:r>
       <w:r>
         <w:rPr>
@@ -956,6 +983,72 @@
           <w:b/>
           <w:bCs/>
         </w:rPr>
+        <w:t>Covid Case Tracker –</w:t>
+      </w:r>
+      <w:r>
+        <w:rPr>
+          <w:rFonts w:ascii="Raleway" w:hAnsi="Raleway"/>
+        </w:rPr>
+        <w:t xml:space="preserve"> A app created using React </w:t>
+      </w:r>
+      <w:r>
+        <w:rPr>
+          <w:rFonts w:ascii="Raleway" w:hAnsi="Raleway"/>
+        </w:rPr>
+        <w:t>JS</w:t>
+      </w:r>
+      <w:r>
+        <w:rPr>
+          <w:rFonts w:ascii="Raleway" w:hAnsi="Raleway"/>
+        </w:rPr>
+        <w:t xml:space="preserve"> to see covid cases per city within a state given a state and date as input</w:t>
+      </w:r>
+      <w:r>
+        <w:rPr>
+          <w:rFonts w:ascii="Raleway" w:hAnsi="Raleway"/>
+        </w:rPr>
+        <w:t xml:space="preserve"> by fetching data from an api</w:t>
+      </w:r>
+      <w:r>
+        <w:rPr>
+          <w:rFonts w:ascii="Raleway" w:hAnsi="Raleway"/>
+        </w:rPr>
+        <w:t xml:space="preserve">. (Still a work in progress). App can be found here: </w:t>
+      </w:r>
+      <w:hyperlink r:id="rId9" w:history="1">
+        <w:r>
+          <w:rPr>
+            <w:rStyle w:val="Hyperlink"/>
+            <w:rFonts w:ascii="Raleway" w:hAnsi="Raleway"/>
+          </w:rPr>
+          <w:t>https://jcruz003cs.github.io/Covid-Case-Tracker/#/Covid-Case-Tracker</w:t>
+        </w:r>
+      </w:hyperlink>
+      <w:r>
+        <w:rPr>
+          <w:rFonts w:ascii="Raleway" w:hAnsi="Raleway"/>
+        </w:rPr>
+        <w:t xml:space="preserve"> </w:t>
+      </w:r>
+    </w:p>
+    <w:p>
+      <w:pPr>
+        <w:pStyle w:val="ListParagraph"/>
+        <w:numPr>
+          <w:ilvl w:val="0"/>
+          <w:numId w:val="3"/>
+        </w:numPr>
+        <w:spacing w:after="14" w:line="259" w:lineRule="auto"/>
+        <w:rPr>
+          <w:rFonts w:ascii="Raleway" w:hAnsi="Raleway"/>
+        </w:rPr>
+      </w:pPr>
+      <w:r>
+        <w:rPr>
+          <w:rFonts w:ascii="Raleway" w:hAnsi="Raleway"/>
+          <w:b/>
+          <w:bCs/>
+        </w:rPr>
         <w:t>Software I and II Project</w:t>
       </w:r>
       <w:r>
@@ -974,13 +1067,19 @@
         <w:rPr>
           <w:rFonts w:ascii="Raleway" w:hAnsi="Raleway"/>
         </w:rPr>
-        <w:t xml:space="preserve">– Lead Designer – </w:t>
-      </w:r>
-      <w:r>
-        <w:rPr>
-          <w:rFonts w:ascii="Raleway" w:hAnsi="Raleway"/>
-        </w:rPr>
-        <w:t xml:space="preserve">My role as lead designer was to lead </w:t>
+        <w:t>– Lead Designer –</w:t>
+      </w:r>
+      <w:r>
+        <w:rPr>
+          <w:rFonts w:ascii="Raleway" w:hAnsi="Raleway"/>
+        </w:rPr>
+        <w:t>L</w:t>
+      </w:r>
+      <w:r>
+        <w:rPr>
+          <w:rFonts w:ascii="Raleway" w:hAnsi="Raleway"/>
+        </w:rPr>
+        <w:t xml:space="preserve">ead </w:t>
       </w:r>
       <w:r>
         <w:rPr>
@@ -1070,7 +1169,7 @@
 </file>
 
 <file path=word/numbering.xml><?xml version="1.0" encoding="utf-8"?>
-<w:numbering xmlns:wpc="http://schemas.microsoft.com/office/word/2010/wordprocessingCanvas" xmlns:cx="http://schemas.microsoft.com/office/drawing/2014/chartex" xmlns:cx1="http://schemas.microsoft.com/office/drawing/2015/9/8/chartex" xmlns:cx2="http://schemas.microsoft.com/office/drawing/2015/10/21/chartex" xmlns:cx3="http://schemas.microsoft.com/office/drawing/2016/5/9/chartex" xmlns:cx4="http://schemas.microsoft.com/office/drawing/2016/5/10/chartex" xmlns:cx5="http://schemas.microsoft.com/office/drawing/2016/5/11/chartex" xmlns:cx6="http://schemas.microsoft.com/office/drawing/2016/5/12/chartex" xmlns:cx7="http://schemas.microsoft.com/office/drawing/2016/5/13/chartex" xmlns:cx8="http://schemas.microsoft.com/office/drawing/2016/5/14/chartex" xmlns:mc="http://schemas.openxmlformats.org/markup-compatibility/2006" xmlns:aink="http://schemas.microsoft.com/office/drawing/2016/ink" xmlns:am3d="http://schemas.microsoft.com/office/drawing/2017/model3d" xmlns:o="urn:schemas-microsoft-com:office:office" xmlns:r="http://schemas.openxmlformats.org/officeDocument/2006/relationships" xmlns:m="http://schemas.openxmlformats.org/officeDocument/2006/math" xmlns:v="urn:schemas-microsoft-com:vml" xmlns:wp14="http://schemas.microsoft.com/office/word/2010/wordprocessingDrawing" xmlns:wp="http://schemas.openxmlformats.org/drawingml/2006/wordprocessingDrawing" xmlns:w10="urn:schemas-microsoft-com:office:word" xmlns:w="http://schemas.openxmlformats.org/wordprocessingml/2006/main" xmlns:w14="http://schemas.microsoft.com/office/word/2010/wordml" xmlns:w15="http://schemas.microsoft.com/office/word/2012/wordml" xmlns:w16cex="http://schemas.microsoft.com/office/word/2018/wordml/cex" xmlns:w16cid="http://schemas.microsoft.com/office/word/2016/wordml/cid" xmlns:w16="http://schemas.microsoft.com/office/word/2018/wordml" xmlns:w16sdtdh="http://schemas.microsoft.com/office/word/2020/wordml/sdtdatahash" xmlns:w16se="http://schemas.microsoft.com/office/word/2015/wordml/symex" xmlns:wpg="http://schemas.microsoft.com/office/word/2010/wordprocessingGroup" xmlns:wpi="http://schemas.microsoft.com/office/word/2010/wordprocessingInk" xmlns:wne="http://schemas.microsoft.com/office/word/2006/wordml" xmlns:wps="http://schemas.microsoft.com/office/word/2010/wordprocessingShape" mc:Ignorable="w14 w15 w16se w16cid w16 w16cex w16sdtdh wp14">
+<w:numbering xmlns:wpc="http://schemas.microsoft.com/office/word/2010/wordprocessingCanvas" xmlns:cx="http://schemas.microsoft.com/office/drawing/2014/chartex" xmlns:cx1="http://schemas.microsoft.com/office/drawing/2015/9/8/chartex" xmlns:cx2="http://schemas.microsoft.com/office/drawing/2015/10/21/chartex" xmlns:cx3="http://schemas.microsoft.com/office/drawing/2016/5/9/chartex" xmlns:cx4="http://schemas.microsoft.com/office/drawing/2016/5/10/chartex" xmlns:cx5="http://schemas.microsoft.com/office/drawing/2016/5/11/chartex" xmlns:cx6="http://schemas.microsoft.com/office/drawing/2016/5/12/chartex" xmlns:cx7="http://schemas.microsoft.com/office/drawing/2016/5/13/chartex" xmlns:cx8="http://schemas.microsoft.com/office/drawing/2016/5/14/chartex" xmlns:mc="http://schemas.openxmlformats.org/markup-compatibility/2006" xmlns:aink="http://schemas.microsoft.com/office/drawing/2016/ink" xmlns:am3d="http://schemas.microsoft.com/office/drawing/2017/model3d" xmlns:o="urn:schemas-microsoft-com:office:office" xmlns:oel="http://schemas.microsoft.com/office/2019/extlst" xmlns:r="http://schemas.openxmlformats.org/officeDocument/2006/relationships" xmlns:m="http://schemas.openxmlformats.org/officeDocument/2006/math" xmlns:v="urn:schemas-microsoft-com:vml" xmlns:wp14="http://schemas.microsoft.com/office/word/2010/wordprocessingDrawing" xmlns:wp="http://schemas.openxmlformats.org/drawingml/2006/wordprocessingDrawing" xmlns:w10="urn:schemas-microsoft-com:office:word" xmlns:w="http://schemas.openxmlformats.org/wordprocessingml/2006/main" xmlns:w14="http://schemas.microsoft.com/office/word/2010/wordml" xmlns:w15="http://schemas.microsoft.com/office/word/2012/wordml" xmlns:w16cex="http://schemas.microsoft.com/office/word/2018/wordml/cex" xmlns:w16cid="http://schemas.microsoft.com/office/word/2016/wordml/cid" xmlns:w16="http://schemas.microsoft.com/office/word/2018/wordml" xmlns:w16sdtdh="http://schemas.microsoft.com/office/word/2020/wordml/sdtdatahash" xmlns:w16se="http://schemas.microsoft.com/office/word/2015/wordml/symex" xmlns:wpg="http://schemas.microsoft.com/office/word/2010/wordprocessingGroup" xmlns:wpi="http://schemas.microsoft.com/office/word/2010/wordprocessingInk" xmlns:wne="http://schemas.microsoft.com/office/word/2006/wordml" xmlns:wps="http://schemas.microsoft.com/office/word/2010/wordprocessingShape" mc:Ignorable="w14 w15 w16se w16cid w16 w16cex w16sdtdh wp14">
   <w:abstractNum w:abstractNumId="0" w15:restartNumberingAfterBreak="0">
     <w:nsid w:val="1FFD6B25"/>
     <w:multiLevelType w:val="hybridMultilevel"/>

</xml_diff>

<commit_message>
changed resume and misc
</commit_message>
<xml_diff>
--- a/assets/Files/Jc_resume.docx
+++ b/assets/Files/Jc_resume.docx
@@ -7,19 +7,11 @@
         <w:spacing w:after="0" w:line="259" w:lineRule="auto"/>
         <w:ind w:left="39" w:firstLine="0"/>
         <w:jc w:val="center"/>
+      </w:pPr>
+      <w:r>
         <w:rPr>
-          <w:rFonts w:ascii="Raleway" w:hAnsi="Raleway"/>
-          <w:bCs/>
-          <w:sz w:val="52"/>
-          <w:szCs w:val="52"/>
-        </w:rPr>
-      </w:pPr>
-      <w:r>
-        <w:rPr>
-          <w:rFonts w:ascii="Raleway" w:hAnsi="Raleway"/>
-          <w:bCs/>
-          <w:sz w:val="52"/>
-          <w:szCs w:val="52"/>
+          <w:b/>
+          <w:sz w:val="36"/>
         </w:rPr>
         <w:t xml:space="preserve">Johnny Cruz III </w:t>
       </w:r>
@@ -27,126 +19,79 @@
     <w:p>
       <w:pPr>
         <w:spacing w:after="0" w:line="259" w:lineRule="auto"/>
-        <w:ind w:left="39" w:firstLine="0"/>
+        <w:ind w:left="34" w:firstLine="0"/>
         <w:jc w:val="center"/>
-        <w:rPr>
-          <w:rFonts w:ascii="Raleway" w:hAnsi="Raleway"/>
-        </w:rPr>
-      </w:pPr>
-    </w:p>
-    <w:p>
-      <w:pPr>
-        <w:spacing w:after="0" w:line="259" w:lineRule="auto"/>
-        <w:jc w:val="center"/>
-        <w:rPr>
-          <w:rFonts w:ascii="Raleway" w:hAnsi="Raleway"/>
-          <w:szCs w:val="24"/>
-        </w:rPr>
-      </w:pPr>
-      <w:r>
-        <w:rPr>
-          <w:rFonts w:ascii="Raleway" w:hAnsi="Raleway"/>
-          <w:szCs w:val="24"/>
-        </w:rPr>
-        <w:t>J</w:t>
-      </w:r>
-      <w:r>
-        <w:rPr>
-          <w:rFonts w:ascii="Raleway" w:hAnsi="Raleway"/>
-          <w:szCs w:val="24"/>
-        </w:rPr>
-        <w:t>cruz</w:t>
-      </w:r>
-      <w:r>
-        <w:rPr>
-          <w:rFonts w:ascii="Raleway" w:hAnsi="Raleway"/>
-          <w:szCs w:val="24"/>
-        </w:rPr>
-        <w:t>00</w:t>
-      </w:r>
-      <w:r>
-        <w:rPr>
-          <w:rFonts w:ascii="Raleway" w:hAnsi="Raleway"/>
-          <w:szCs w:val="24"/>
-        </w:rPr>
-        <w:t>3cs@gmail.com</w:t>
-      </w:r>
-      <w:r>
-        <w:rPr>
-          <w:rFonts w:ascii="Raleway" w:hAnsi="Raleway"/>
-          <w:szCs w:val="24"/>
-        </w:rPr>
-        <w:t xml:space="preserve"> |</w:t>
-      </w:r>
-      <w:r>
-        <w:rPr>
-          <w:rFonts w:ascii="Raleway" w:hAnsi="Raleway"/>
-          <w:szCs w:val="24"/>
-        </w:rPr>
-        <w:t xml:space="preserve"> </w:t>
-      </w:r>
-      <w:r>
-        <w:rPr>
-          <w:rFonts w:ascii="Raleway" w:hAnsi="Raleway"/>
-          <w:szCs w:val="24"/>
-        </w:rPr>
-        <w:t>(915) 929-7094</w:t>
-      </w:r>
-      <w:r>
-        <w:rPr>
-          <w:rFonts w:ascii="Raleway" w:hAnsi="Raleway"/>
-          <w:szCs w:val="24"/>
-        </w:rPr>
-        <w:t xml:space="preserve"> </w:t>
-      </w:r>
-      <w:r>
-        <w:rPr>
-          <w:rFonts w:ascii="Raleway" w:hAnsi="Raleway"/>
-          <w:szCs w:val="24"/>
-        </w:rPr>
+      </w:pPr>
+      <w:r>
+        <w:t xml:space="preserve">jcruz003cs@gmail.com </w:t>
+      </w:r>
+      <w:r>
+        <w:t xml:space="preserve">| (915) 929-7094 </w:t>
+      </w:r>
+      <w:r>
         <w:t xml:space="preserve">| </w:t>
-      </w:r>
-      <w:r>
-        <w:rPr>
-          <w:rFonts w:ascii="Raleway" w:hAnsi="Raleway"/>
-          <w:szCs w:val="24"/>
-        </w:rPr>
-        <w:br/>
       </w:r>
       <w:hyperlink r:id="rId6" w:history="1">
         <w:r>
           <w:rPr>
             <w:rStyle w:val="Hyperlink"/>
-            <w:rFonts w:ascii="Raleway" w:hAnsi="Raleway"/>
-            <w:szCs w:val="24"/>
           </w:rPr>
-          <w:t>jcruz003cs.github.io/My_Site</w:t>
+          <w:t>jcruz003cs.github.io/</w:t>
         </w:r>
+        <w:proofErr w:type="spellStart"/>
+        <w:r>
+          <w:rPr>
+            <w:rStyle w:val="Hyperlink"/>
+          </w:rPr>
+          <w:t>M</w:t>
+        </w:r>
+        <w:r>
+          <w:rPr>
+            <w:rStyle w:val="Hyperlink"/>
+          </w:rPr>
+          <w:t>y_Site</w:t>
+        </w:r>
+        <w:proofErr w:type="spellEnd"/>
       </w:hyperlink>
       <w:r>
-        <w:rPr>
-          <w:rFonts w:ascii="Raleway" w:hAnsi="Raleway"/>
-          <w:szCs w:val="24"/>
-        </w:rPr>
-        <w:t xml:space="preserve"> </w:t>
-      </w:r>
-      <w:r>
-        <w:rPr>
-          <w:rFonts w:ascii="Raleway" w:hAnsi="Raleway"/>
-          <w:szCs w:val="24"/>
-        </w:rPr>
-        <w:t xml:space="preserve">| </w:t>
-      </w:r>
+        <w:t xml:space="preserve"> </w:t>
+      </w:r>
+    </w:p>
+    <w:p>
+      <w:pPr>
+        <w:spacing w:after="0" w:line="259" w:lineRule="auto"/>
+        <w:ind w:left="34" w:firstLine="0"/>
+        <w:jc w:val="center"/>
+      </w:pPr>
       <w:hyperlink r:id="rId7" w:history="1">
         <w:r>
           <w:rPr>
             <w:rStyle w:val="Hyperlink"/>
-            <w:rFonts w:ascii="Raleway" w:hAnsi="Raleway"/>
-            <w:szCs w:val="24"/>
           </w:rPr>
-          <w:t>github.com/jcruz003cs</w:t>
+          <w:t>github.com/jcru</w:t>
+        </w:r>
+        <w:r>
+          <w:rPr>
+            <w:rStyle w:val="Hyperlink"/>
+          </w:rPr>
+          <w:t>z</w:t>
+        </w:r>
+        <w:r>
+          <w:rPr>
+            <w:rStyle w:val="Hyperlink"/>
+          </w:rPr>
+          <w:t>003cs</w:t>
         </w:r>
       </w:hyperlink>
+    </w:p>
+    <w:p>
+      <w:pPr>
+        <w:spacing w:after="14" w:line="259" w:lineRule="auto"/>
+        <w:ind w:left="0" w:firstLine="0"/>
+      </w:pPr>
+      <w:r>
+        <w:t xml:space="preserve"> </w:t>
+      </w:r>
     </w:p>
     <w:p>
       <w:pPr>
@@ -164,210 +109,213 @@
           <w:tab w:val="center" w:pos="9362"/>
         </w:tabs>
         <w:ind w:left="-15" w:right="0" w:firstLine="0"/>
+      </w:pPr>
+      <w:r>
         <w:rPr>
-          <w:rFonts w:ascii="Raleway" w:hAnsi="Raleway"/>
-          <w:sz w:val="36"/>
-          <w:szCs w:val="36"/>
+          <w:rFonts w:ascii="Calibri" w:eastAsia="Calibri" w:hAnsi="Calibri" w:cs="Calibri"/>
+          <w:noProof/>
+          <w:sz w:val="22"/>
         </w:rPr>
-      </w:pPr>
+        <mc:AlternateContent>
+          <mc:Choice Requires="wpg">
+            <w:drawing>
+              <wp:anchor distT="0" distB="0" distL="114300" distR="114300" simplePos="0" relativeHeight="251664384" behindDoc="0" locked="0" layoutInCell="1" allowOverlap="1" wp14:anchorId="1B8E1A0F" wp14:editId="358A7C27">
+                <wp:simplePos x="0" y="0"/>
+                <wp:positionH relativeFrom="column">
+                  <wp:posOffset>0</wp:posOffset>
+                </wp:positionH>
+                <wp:positionV relativeFrom="paragraph">
+                  <wp:posOffset>178684</wp:posOffset>
+                </wp:positionV>
+                <wp:extent cx="5944489" cy="16764"/>
+                <wp:effectExtent l="0" t="0" r="0" b="0"/>
+                <wp:wrapNone/>
+                <wp:docPr id="7" name="Group 7"/>
+                <wp:cNvGraphicFramePr/>
+                <a:graphic xmlns:a="http://schemas.openxmlformats.org/drawingml/2006/main">
+                  <a:graphicData uri="http://schemas.microsoft.com/office/word/2010/wordprocessingGroup">
+                    <wpg:wgp>
+                      <wpg:cNvGrpSpPr/>
+                      <wpg:grpSpPr>
+                        <a:xfrm>
+                          <a:off x="0" y="0"/>
+                          <a:ext cx="5944489" cy="16764"/>
+                          <a:chOff x="0" y="0"/>
+                          <a:chExt cx="5944489" cy="16764"/>
+                        </a:xfrm>
+                      </wpg:grpSpPr>
+                      <wps:wsp>
+                        <wps:cNvPr id="8" name="Shape 1436"/>
+                        <wps:cNvSpPr/>
+                        <wps:spPr>
+                          <a:xfrm>
+                            <a:off x="0" y="0"/>
+                            <a:ext cx="5944489" cy="16764"/>
+                          </a:xfrm>
+                          <a:custGeom>
+                            <a:avLst/>
+                            <a:gdLst/>
+                            <a:ahLst/>
+                            <a:cxnLst/>
+                            <a:rect l="0" t="0" r="0" b="0"/>
+                            <a:pathLst>
+                              <a:path w="5944489" h="16764">
+                                <a:moveTo>
+                                  <a:pt x="0" y="0"/>
+                                </a:moveTo>
+                                <a:lnTo>
+                                  <a:pt x="5944489" y="0"/>
+                                </a:lnTo>
+                                <a:lnTo>
+                                  <a:pt x="5944489" y="16764"/>
+                                </a:lnTo>
+                                <a:lnTo>
+                                  <a:pt x="0" y="16764"/>
+                                </a:lnTo>
+                                <a:lnTo>
+                                  <a:pt x="0" y="0"/>
+                                </a:lnTo>
+                              </a:path>
+                            </a:pathLst>
+                          </a:custGeom>
+                          <a:ln w="0" cap="flat">
+                            <a:miter lim="127000"/>
+                          </a:ln>
+                        </wps:spPr>
+                        <wps:style>
+                          <a:lnRef idx="0">
+                            <a:srgbClr val="000000">
+                              <a:alpha val="0"/>
+                            </a:srgbClr>
+                          </a:lnRef>
+                          <a:fillRef idx="1">
+                            <a:srgbClr val="000000"/>
+                          </a:fillRef>
+                          <a:effectRef idx="0">
+                            <a:scrgbClr r="0" g="0" b="0"/>
+                          </a:effectRef>
+                          <a:fontRef idx="none"/>
+                        </wps:style>
+                        <wps:bodyPr/>
+                      </wps:wsp>
+                    </wpg:wgp>
+                  </a:graphicData>
+                </a:graphic>
+              </wp:anchor>
+            </w:drawing>
+          </mc:Choice>
+          <mc:Fallback>
+            <w:pict>
+              <v:group w14:anchorId="459801AA" id="Group 7" o:spid="_x0000_s1026" style="position:absolute;margin-left:0;margin-top:14.05pt;width:468.05pt;height:1.3pt;z-index:251664384" coordsize="59444,167" o:gfxdata="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">
+                <v:shape id="Shape 1436" o:spid="_x0000_s1027" style="position:absolute;width:59444;height:167;visibility:visible;mso-wrap-style:square;v-text-anchor:top" coordsize="5944489,16764" o:gfxdata="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" path="m,l5944489,r,16764l,16764,,e" fillcolor="black" stroked="f" strokeweight="0">
+                  <v:stroke miterlimit="83231f" joinstyle="miter"/>
+                  <v:path arrowok="t" textboxrect="0,0,5944489,16764"/>
+                </v:shape>
+              </v:group>
+            </w:pict>
+          </mc:Fallback>
+        </mc:AlternateContent>
+      </w:r>
+      <w:r>
+        <w:t xml:space="preserve">Education </w:t>
+      </w:r>
+      <w:r>
+        <w:tab/>
+        <w:t xml:space="preserve"> </w:t>
+      </w:r>
+      <w:r>
+        <w:tab/>
+        <w:t xml:space="preserve"> </w:t>
+      </w:r>
+      <w:r>
+        <w:tab/>
+        <w:t xml:space="preserve"> </w:t>
+      </w:r>
+      <w:r>
+        <w:tab/>
+        <w:t xml:space="preserve"> </w:t>
+      </w:r>
+      <w:r>
+        <w:tab/>
+        <w:t xml:space="preserve"> </w:t>
+      </w:r>
+      <w:r>
+        <w:tab/>
+        <w:t xml:space="preserve"> </w:t>
+      </w:r>
+      <w:r>
+        <w:tab/>
+        <w:t xml:space="preserve"> </w:t>
+      </w:r>
+      <w:r>
+        <w:tab/>
+        <w:t xml:space="preserve"> </w:t>
+      </w:r>
+      <w:r>
+        <w:tab/>
+        <w:t xml:space="preserve"> </w:t>
+      </w:r>
+      <w:r>
+        <w:tab/>
+        <w:t xml:space="preserve"> </w:t>
+      </w:r>
     </w:p>
     <w:p>
       <w:pPr>
-        <w:pStyle w:val="Heading1"/>
-        <w:pBdr>
-          <w:bottom w:val="single" w:sz="4" w:space="1" w:color="auto"/>
-        </w:pBdr>
-        <w:tabs>
-          <w:tab w:val="center" w:pos="2881"/>
-          <w:tab w:val="center" w:pos="3601"/>
-          <w:tab w:val="center" w:pos="4321"/>
-          <w:tab w:val="center" w:pos="5041"/>
-          <w:tab w:val="center" w:pos="5761"/>
-          <w:tab w:val="center" w:pos="6481"/>
-          <w:tab w:val="center" w:pos="7201"/>
-          <w:tab w:val="center" w:pos="7922"/>
-          <w:tab w:val="center" w:pos="8642"/>
-          <w:tab w:val="center" w:pos="9362"/>
-        </w:tabs>
-        <w:ind w:left="-15" w:right="0" w:firstLine="0"/>
+        <w:ind w:left="10"/>
+      </w:pPr>
+      <w:r>
         <w:rPr>
-          <w:rFonts w:ascii="Raleway" w:hAnsi="Raleway"/>
-          <w:sz w:val="24"/>
-          <w:szCs w:val="24"/>
+          <w:i/>
         </w:rPr>
-      </w:pPr>
+        <w:t xml:space="preserve">Bachelor of Science in Computer Science                                             </w:t>
+      </w:r>
       <w:r>
         <w:rPr>
-          <w:rFonts w:ascii="Raleway" w:hAnsi="Raleway"/>
-          <w:sz w:val="36"/>
-          <w:szCs w:val="36"/>
+          <w:i/>
         </w:rPr>
-        <w:t>Education</w:t>
+        <w:t xml:space="preserve"> </w:t>
+      </w:r>
+      <w:r>
+        <w:t>Graduated:</w:t>
+      </w:r>
+      <w:r>
+        <w:t xml:space="preserve"> </w:t>
+      </w:r>
+      <w:r>
+        <w:t>May</w:t>
+      </w:r>
+      <w:r>
+        <w:t xml:space="preserve"> 2021</w:t>
       </w:r>
       <w:r>
         <w:rPr>
-          <w:rFonts w:ascii="Raleway" w:hAnsi="Raleway"/>
-          <w:sz w:val="36"/>
-          <w:szCs w:val="36"/>
+          <w:i/>
         </w:rPr>
-        <w:tab/>
         <w:t xml:space="preserve"> </w:t>
       </w:r>
       <w:r>
         <w:rPr>
-          <w:rFonts w:ascii="Raleway" w:hAnsi="Raleway"/>
-          <w:sz w:val="36"/>
-          <w:szCs w:val="36"/>
+          <w:i/>
         </w:rPr>
-        <w:tab/>
         <w:t xml:space="preserve"> </w:t>
       </w:r>
       <w:r>
         <w:rPr>
-          <w:rFonts w:ascii="Raleway" w:hAnsi="Raleway"/>
-          <w:sz w:val="36"/>
-          <w:szCs w:val="36"/>
+          <w:i/>
         </w:rPr>
-        <w:tab/>
-        <w:t xml:space="preserve"> </w:t>
-      </w:r>
-      <w:r>
-        <w:rPr>
-          <w:rFonts w:ascii="Raleway" w:hAnsi="Raleway"/>
-          <w:sz w:val="36"/>
-          <w:szCs w:val="36"/>
-        </w:rPr>
-        <w:tab/>
-        <w:t xml:space="preserve"> </w:t>
-      </w:r>
-      <w:r>
-        <w:rPr>
-          <w:rFonts w:ascii="Raleway" w:hAnsi="Raleway"/>
-          <w:sz w:val="36"/>
-          <w:szCs w:val="36"/>
-        </w:rPr>
-        <w:tab/>
-        <w:t xml:space="preserve"> </w:t>
-      </w:r>
-      <w:r>
-        <w:rPr>
-          <w:rFonts w:ascii="Raleway" w:hAnsi="Raleway"/>
-          <w:sz w:val="36"/>
-          <w:szCs w:val="36"/>
-        </w:rPr>
-        <w:tab/>
-        <w:t xml:space="preserve"> </w:t>
-      </w:r>
-      <w:r>
-        <w:rPr>
-          <w:rFonts w:ascii="Raleway" w:hAnsi="Raleway"/>
-          <w:sz w:val="36"/>
-          <w:szCs w:val="36"/>
-        </w:rPr>
-        <w:tab/>
-        <w:t xml:space="preserve"> </w:t>
-      </w:r>
-      <w:r>
-        <w:rPr>
-          <w:rFonts w:ascii="Raleway" w:hAnsi="Raleway"/>
-          <w:sz w:val="36"/>
-          <w:szCs w:val="36"/>
-        </w:rPr>
-        <w:tab/>
-        <w:t xml:space="preserve"> </w:t>
-      </w:r>
-      <w:r>
-        <w:rPr>
-          <w:rFonts w:ascii="Raleway" w:hAnsi="Raleway"/>
-          <w:sz w:val="36"/>
-          <w:szCs w:val="36"/>
-        </w:rPr>
-        <w:tab/>
-        <w:t xml:space="preserve"> </w:t>
-      </w:r>
-      <w:r>
-        <w:rPr>
-          <w:rFonts w:ascii="Raleway" w:hAnsi="Raleway"/>
-          <w:sz w:val="36"/>
-          <w:szCs w:val="36"/>
-        </w:rPr>
-        <w:tab/>
-        <w:t xml:space="preserve"> </w:t>
+        <w:t xml:space="preserve"> </w:t>
+      </w:r>
+      <w:r>
+        <w:t xml:space="preserve">University of Texas at El Paso (UTEP)                                                     </w:t>
       </w:r>
     </w:p>
     <w:p>
       <w:pPr>
-        <w:ind w:left="10"/>
-        <w:rPr>
-          <w:rFonts w:ascii="Raleway" w:hAnsi="Raleway"/>
-          <w:i/>
-        </w:rPr>
-      </w:pPr>
-      <w:r>
-        <w:rPr>
-          <w:rFonts w:ascii="Raleway" w:hAnsi="Raleway"/>
-          <w:i/>
-        </w:rPr>
-        <w:t xml:space="preserve">Bachelor of Science in Computer Science                                     </w:t>
-      </w:r>
-      <w:r>
-        <w:rPr>
-          <w:rFonts w:ascii="Raleway" w:hAnsi="Raleway"/>
-        </w:rPr>
-        <w:t>Graduated</w:t>
-      </w:r>
-      <w:r>
-        <w:rPr>
-          <w:rFonts w:ascii="Raleway" w:hAnsi="Raleway"/>
-        </w:rPr>
-        <w:t xml:space="preserve">: </w:t>
-      </w:r>
-      <w:r>
-        <w:rPr>
-          <w:rFonts w:ascii="Raleway" w:hAnsi="Raleway"/>
-        </w:rPr>
-        <w:t>May</w:t>
-      </w:r>
-      <w:r>
-        <w:rPr>
-          <w:rFonts w:ascii="Raleway" w:hAnsi="Raleway"/>
-        </w:rPr>
-        <w:t xml:space="preserve"> 2021</w:t>
-      </w:r>
-      <w:r>
-        <w:rPr>
-          <w:rFonts w:ascii="Raleway" w:hAnsi="Raleway"/>
-          <w:i/>
-        </w:rPr>
-        <w:t xml:space="preserve"> </w:t>
-      </w:r>
-    </w:p>
-    <w:p>
-      <w:pPr>
-        <w:ind w:left="10"/>
-        <w:rPr>
-          <w:rFonts w:ascii="Raleway" w:hAnsi="Raleway"/>
-        </w:rPr>
-      </w:pPr>
-      <w:r>
-        <w:rPr>
-          <w:rFonts w:ascii="Raleway" w:hAnsi="Raleway"/>
-        </w:rPr>
-        <w:t xml:space="preserve">The University of Texas at El Paso (UTEP)                                                     </w:t>
-      </w:r>
-    </w:p>
-    <w:p>
-      <w:pPr>
         <w:spacing w:after="0" w:line="259" w:lineRule="auto"/>
         <w:ind w:left="0" w:firstLine="0"/>
-        <w:rPr>
-          <w:rFonts w:ascii="Raleway" w:hAnsi="Raleway"/>
-        </w:rPr>
-      </w:pPr>
-      <w:r>
-        <w:rPr>
-          <w:rFonts w:ascii="Raleway" w:hAnsi="Raleway"/>
-        </w:rPr>
+      </w:pPr>
+      <w:r>
         <w:t xml:space="preserve"> </w:t>
       </w:r>
     </w:p>
@@ -383,69 +331,51 @@
           <w:tab w:val="center" w:pos="7653"/>
         </w:tabs>
         <w:ind w:left="0" w:firstLine="0"/>
+      </w:pPr>
+      <w:r>
         <w:rPr>
-          <w:rFonts w:ascii="Raleway" w:hAnsi="Raleway"/>
-        </w:rPr>
-      </w:pPr>
-      <w:r>
-        <w:rPr>
-          <w:rFonts w:ascii="Raleway" w:hAnsi="Raleway"/>
           <w:i/>
         </w:rPr>
-        <w:t xml:space="preserve">Associate of Arts  </w:t>
-      </w:r>
+        <w:t xml:space="preserve">Associate of </w:t>
+      </w:r>
+      <w:proofErr w:type="gramStart"/>
       <w:r>
         <w:rPr>
-          <w:rFonts w:ascii="Raleway" w:hAnsi="Raleway"/>
           <w:i/>
         </w:rPr>
-        <w:tab/>
+        <w:t xml:space="preserve">Arts  </w:t>
       </w:r>
       <w:r>
         <w:rPr>
-          <w:rFonts w:ascii="Raleway" w:hAnsi="Raleway"/>
+          <w:i/>
         </w:rPr>
-        <w:t xml:space="preserve"> </w:t>
-      </w:r>
-      <w:r>
-        <w:rPr>
-          <w:rFonts w:ascii="Raleway" w:hAnsi="Raleway"/>
-        </w:rPr>
-        <w:tab/>
-        <w:t xml:space="preserve"> </w:t>
-      </w:r>
-      <w:r>
-        <w:rPr>
-          <w:rFonts w:ascii="Raleway" w:hAnsi="Raleway"/>
-        </w:rPr>
-        <w:tab/>
-        <w:t xml:space="preserve"> </w:t>
-      </w:r>
-      <w:r>
-        <w:rPr>
-          <w:rFonts w:ascii="Raleway" w:hAnsi="Raleway"/>
-        </w:rPr>
-        <w:tab/>
-        <w:t xml:space="preserve"> </w:t>
-      </w:r>
-      <w:r>
-        <w:rPr>
-          <w:rFonts w:ascii="Raleway" w:hAnsi="Raleway"/>
-        </w:rPr>
-        <w:tab/>
-        <w:t xml:space="preserve"> </w:t>
-      </w:r>
-      <w:r>
-        <w:rPr>
-          <w:rFonts w:ascii="Raleway" w:hAnsi="Raleway"/>
-        </w:rPr>
-        <w:tab/>
-        <w:t xml:space="preserve"> </w:t>
-      </w:r>
-      <w:r>
-        <w:rPr>
-          <w:rFonts w:ascii="Raleway" w:hAnsi="Raleway"/>
-        </w:rPr>
+        <w:tab/>
+      </w:r>
+      <w:proofErr w:type="gramEnd"/>
+      <w:r>
+        <w:t xml:space="preserve"> </w:t>
+      </w:r>
+      <w:r>
+        <w:tab/>
+        <w:t xml:space="preserve"> </w:t>
+      </w:r>
+      <w:r>
+        <w:tab/>
+        <w:t xml:space="preserve"> </w:t>
+      </w:r>
+      <w:r>
+        <w:tab/>
+        <w:t xml:space="preserve"> </w:t>
+      </w:r>
+      <w:r>
+        <w:tab/>
+        <w:t xml:space="preserve"> </w:t>
+      </w:r>
+      <w:r>
+        <w:tab/>
+        <w:t xml:space="preserve"> </w:t>
+      </w:r>
+      <w:r>
         <w:tab/>
         <w:t xml:space="preserve">    Graduated: May 2015 </w:t>
       </w:r>
@@ -459,44 +389,37 @@
           <w:tab w:val="center" w:pos="6481"/>
         </w:tabs>
         <w:ind w:left="0" w:firstLine="0"/>
-        <w:rPr>
-          <w:rFonts w:ascii="Raleway" w:hAnsi="Raleway"/>
-        </w:rPr>
-      </w:pPr>
-      <w:r>
-        <w:rPr>
-          <w:rFonts w:ascii="Raleway" w:hAnsi="Raleway"/>
-        </w:rPr>
+      </w:pPr>
+      <w:r>
         <w:t xml:space="preserve">El Paso Community College (EPCC)  </w:t>
       </w:r>
       <w:r>
-        <w:rPr>
-          <w:rFonts w:ascii="Raleway" w:hAnsi="Raleway"/>
-        </w:rPr>
-        <w:tab/>
-        <w:t xml:space="preserve"> </w:t>
-      </w:r>
-      <w:r>
-        <w:rPr>
-          <w:rFonts w:ascii="Raleway" w:hAnsi="Raleway"/>
-        </w:rPr>
-        <w:tab/>
-        <w:t xml:space="preserve"> </w:t>
-      </w:r>
-      <w:r>
-        <w:rPr>
-          <w:rFonts w:ascii="Raleway" w:hAnsi="Raleway"/>
-        </w:rPr>
-        <w:tab/>
-        <w:t xml:space="preserve"> </w:t>
-      </w:r>
-      <w:r>
-        <w:rPr>
-          <w:rFonts w:ascii="Raleway" w:hAnsi="Raleway"/>
-        </w:rPr>
+        <w:tab/>
+        <w:t xml:space="preserve"> </w:t>
+      </w:r>
+      <w:r>
+        <w:tab/>
+        <w:t xml:space="preserve"> </w:t>
+      </w:r>
+      <w:r>
+        <w:tab/>
+        <w:t xml:space="preserve"> </w:t>
+      </w:r>
+      <w:r>
         <w:tab/>
         <w:t xml:space="preserve">            </w:t>
       </w:r>
+    </w:p>
+    <w:p>
+      <w:pPr>
+        <w:tabs>
+          <w:tab w:val="center" w:pos="4321"/>
+          <w:tab w:val="center" w:pos="5041"/>
+          <w:tab w:val="center" w:pos="5761"/>
+          <w:tab w:val="center" w:pos="6481"/>
+        </w:tabs>
+        <w:ind w:left="0" w:firstLine="0"/>
+      </w:pPr>
     </w:p>
     <w:p>
       <w:pPr>
@@ -514,17 +437,212 @@
           <w:tab w:val="center" w:pos="9362"/>
         </w:tabs>
         <w:ind w:left="-15" w:right="0" w:firstLine="0"/>
+      </w:pPr>
+      <w:r>
         <w:rPr>
-          <w:rFonts w:ascii="Raleway" w:hAnsi="Raleway"/>
+          <w:rFonts w:ascii="Calibri" w:eastAsia="Calibri" w:hAnsi="Calibri" w:cs="Calibri"/>
+          <w:noProof/>
+          <w:sz w:val="22"/>
         </w:rPr>
-      </w:pPr>
+        <mc:AlternateContent>
+          <mc:Choice Requires="wpg">
+            <w:drawing>
+              <wp:anchor distT="0" distB="0" distL="114300" distR="114300" simplePos="0" relativeHeight="251666432" behindDoc="0" locked="0" layoutInCell="1" allowOverlap="1" wp14:anchorId="04FF6D68" wp14:editId="5614ECBF">
+                <wp:simplePos x="0" y="0"/>
+                <wp:positionH relativeFrom="column">
+                  <wp:posOffset>0</wp:posOffset>
+                </wp:positionH>
+                <wp:positionV relativeFrom="paragraph">
+                  <wp:posOffset>178684</wp:posOffset>
+                </wp:positionV>
+                <wp:extent cx="5944489" cy="16764"/>
+                <wp:effectExtent l="0" t="0" r="0" b="0"/>
+                <wp:wrapNone/>
+                <wp:docPr id="5" name="Group 5"/>
+                <wp:cNvGraphicFramePr/>
+                <a:graphic xmlns:a="http://schemas.openxmlformats.org/drawingml/2006/main">
+                  <a:graphicData uri="http://schemas.microsoft.com/office/word/2010/wordprocessingGroup">
+                    <wpg:wgp>
+                      <wpg:cNvGrpSpPr/>
+                      <wpg:grpSpPr>
+                        <a:xfrm>
+                          <a:off x="0" y="0"/>
+                          <a:ext cx="5944489" cy="16764"/>
+                          <a:chOff x="0" y="0"/>
+                          <a:chExt cx="5944489" cy="16764"/>
+                        </a:xfrm>
+                      </wpg:grpSpPr>
+                      <wps:wsp>
+                        <wps:cNvPr id="6" name="Shape 1436"/>
+                        <wps:cNvSpPr/>
+                        <wps:spPr>
+                          <a:xfrm>
+                            <a:off x="0" y="0"/>
+                            <a:ext cx="5944489" cy="16764"/>
+                          </a:xfrm>
+                          <a:custGeom>
+                            <a:avLst/>
+                            <a:gdLst/>
+                            <a:ahLst/>
+                            <a:cxnLst/>
+                            <a:rect l="0" t="0" r="0" b="0"/>
+                            <a:pathLst>
+                              <a:path w="5944489" h="16764">
+                                <a:moveTo>
+                                  <a:pt x="0" y="0"/>
+                                </a:moveTo>
+                                <a:lnTo>
+                                  <a:pt x="5944489" y="0"/>
+                                </a:lnTo>
+                                <a:lnTo>
+                                  <a:pt x="5944489" y="16764"/>
+                                </a:lnTo>
+                                <a:lnTo>
+                                  <a:pt x="0" y="16764"/>
+                                </a:lnTo>
+                                <a:lnTo>
+                                  <a:pt x="0" y="0"/>
+                                </a:lnTo>
+                              </a:path>
+                            </a:pathLst>
+                          </a:custGeom>
+                          <a:ln w="0" cap="flat">
+                            <a:miter lim="127000"/>
+                          </a:ln>
+                        </wps:spPr>
+                        <wps:style>
+                          <a:lnRef idx="0">
+                            <a:srgbClr val="000000">
+                              <a:alpha val="0"/>
+                            </a:srgbClr>
+                          </a:lnRef>
+                          <a:fillRef idx="1">
+                            <a:srgbClr val="000000"/>
+                          </a:fillRef>
+                          <a:effectRef idx="0">
+                            <a:scrgbClr r="0" g="0" b="0"/>
+                          </a:effectRef>
+                          <a:fontRef idx="none"/>
+                        </wps:style>
+                        <wps:bodyPr/>
+                      </wps:wsp>
+                    </wpg:wgp>
+                  </a:graphicData>
+                </a:graphic>
+              </wp:anchor>
+            </w:drawing>
+          </mc:Choice>
+          <mc:Fallback>
+            <w:pict>
+              <v:group w14:anchorId="52BE1375" id="Group 5" o:spid="_x0000_s1026" style="position:absolute;margin-left:0;margin-top:14.05pt;width:468.05pt;height:1.3pt;z-index:251666432" coordsize="59444,167" o:gfxdata="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">
+                <v:shape id="Shape 1436" o:spid="_x0000_s1027" style="position:absolute;width:59444;height:167;visibility:visible;mso-wrap-style:square;v-text-anchor:top" coordsize="5944489,16764" o:gfxdata="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" path="m,l5944489,r,16764l,16764,,e" fillcolor="black" stroked="f" strokeweight="0">
+                  <v:stroke miterlimit="83231f" joinstyle="miter"/>
+                  <v:path arrowok="t" textboxrect="0,0,5944489,16764"/>
+                </v:shape>
+              </v:group>
+            </w:pict>
+          </mc:Fallback>
+        </mc:AlternateContent>
+      </w:r>
+      <w:r>
+        <w:t xml:space="preserve">Skills  </w:t>
+      </w:r>
+      <w:r>
+        <w:tab/>
+        <w:t xml:space="preserve"> </w:t>
+      </w:r>
+      <w:r>
+        <w:tab/>
+        <w:t xml:space="preserve"> </w:t>
+      </w:r>
+      <w:r>
+        <w:tab/>
+        <w:t xml:space="preserve"> </w:t>
+      </w:r>
+      <w:r>
+        <w:tab/>
+        <w:t xml:space="preserve"> </w:t>
+      </w:r>
+      <w:r>
+        <w:tab/>
+        <w:t xml:space="preserve"> </w:t>
+      </w:r>
+      <w:r>
+        <w:tab/>
+        <w:t xml:space="preserve"> </w:t>
+      </w:r>
+      <w:r>
+        <w:tab/>
+        <w:t xml:space="preserve"> </w:t>
+      </w:r>
+      <w:r>
+        <w:tab/>
+        <w:t xml:space="preserve"> </w:t>
+      </w:r>
+      <w:r>
+        <w:tab/>
+        <w:t xml:space="preserve"> </w:t>
+      </w:r>
+      <w:r>
+        <w:tab/>
+        <w:t xml:space="preserve"> </w:t>
+      </w:r>
     </w:p>
     <w:p>
       <w:pPr>
+        <w:ind w:left="705" w:firstLine="0"/>
+      </w:pPr>
+      <w:r>
+        <w:t>Python, Java, HTML, CSS, Git, React, JavaScript, MySQL</w:t>
+      </w:r>
+      <w:r>
+        <w:tab/>
+        <w:t xml:space="preserve"> </w:t>
+      </w:r>
+      <w:r>
+        <w:tab/>
+        <w:t xml:space="preserve"> </w:t>
+      </w:r>
+      <w:r>
+        <w:tab/>
+        <w:t xml:space="preserve"> </w:t>
+      </w:r>
+      <w:r>
+        <w:tab/>
+        <w:t xml:space="preserve"> </w:t>
+      </w:r>
+      <w:r>
+        <w:tab/>
+        <w:t xml:space="preserve"> </w:t>
+      </w:r>
+      <w:r>
+        <w:tab/>
+        <w:t xml:space="preserve"> </w:t>
+      </w:r>
+      <w:r>
+        <w:tab/>
+        <w:t xml:space="preserve"> </w:t>
+      </w:r>
+      <w:r>
+        <w:tab/>
+        <w:t xml:space="preserve"> </w:t>
+      </w:r>
+      <w:r>
+        <w:tab/>
+        <w:t xml:space="preserve"> </w:t>
+      </w:r>
+      <w:r>
+        <w:tab/>
+        <w:t xml:space="preserve"> </w:t>
+      </w:r>
+      <w:r>
+        <w:tab/>
+        <w:t xml:space="preserve"> </w:t>
+      </w:r>
+    </w:p>
+    <w:p>
+      <w:pPr>
         <w:pStyle w:val="Heading1"/>
-        <w:pBdr>
-          <w:bottom w:val="single" w:sz="4" w:space="1" w:color="auto"/>
-        </w:pBdr>
         <w:tabs>
           <w:tab w:val="center" w:pos="2881"/>
           <w:tab w:val="center" w:pos="3601"/>
@@ -538,367 +656,153 @@
           <w:tab w:val="center" w:pos="9362"/>
         </w:tabs>
         <w:ind w:left="-15" w:right="0" w:firstLine="0"/>
+      </w:pPr>
+      <w:r>
         <w:rPr>
-          <w:rFonts w:ascii="Raleway" w:hAnsi="Raleway"/>
-          <w:sz w:val="36"/>
-          <w:szCs w:val="36"/>
+          <w:rFonts w:ascii="Calibri" w:eastAsia="Calibri" w:hAnsi="Calibri" w:cs="Calibri"/>
+          <w:noProof/>
+          <w:sz w:val="22"/>
         </w:rPr>
-      </w:pPr>
-      <w:r>
-        <w:rPr>
-          <w:rFonts w:ascii="Raleway" w:hAnsi="Raleway"/>
-          <w:sz w:val="36"/>
-          <w:szCs w:val="36"/>
-        </w:rPr>
-        <w:t xml:space="preserve">Skills  </w:t>
-      </w:r>
-      <w:r>
-        <w:rPr>
-          <w:rFonts w:ascii="Raleway" w:hAnsi="Raleway"/>
-          <w:sz w:val="36"/>
-          <w:szCs w:val="36"/>
-        </w:rPr>
-        <w:tab/>
-        <w:t xml:space="preserve"> </w:t>
-      </w:r>
-      <w:r>
-        <w:rPr>
-          <w:rFonts w:ascii="Raleway" w:hAnsi="Raleway"/>
-          <w:sz w:val="36"/>
-          <w:szCs w:val="36"/>
-        </w:rPr>
-        <w:tab/>
-        <w:t xml:space="preserve"> </w:t>
-      </w:r>
-      <w:r>
-        <w:rPr>
-          <w:rFonts w:ascii="Raleway" w:hAnsi="Raleway"/>
-          <w:sz w:val="36"/>
-          <w:szCs w:val="36"/>
-        </w:rPr>
-        <w:tab/>
-        <w:t xml:space="preserve"> </w:t>
-      </w:r>
-      <w:r>
-        <w:rPr>
-          <w:rFonts w:ascii="Raleway" w:hAnsi="Raleway"/>
-          <w:sz w:val="36"/>
-          <w:szCs w:val="36"/>
-        </w:rPr>
-        <w:tab/>
-        <w:t xml:space="preserve"> </w:t>
-      </w:r>
-      <w:r>
-        <w:rPr>
-          <w:rFonts w:ascii="Raleway" w:hAnsi="Raleway"/>
-          <w:sz w:val="36"/>
-          <w:szCs w:val="36"/>
-        </w:rPr>
-        <w:tab/>
-        <w:t xml:space="preserve"> </w:t>
-      </w:r>
-      <w:r>
-        <w:rPr>
-          <w:rFonts w:ascii="Raleway" w:hAnsi="Raleway"/>
-          <w:sz w:val="36"/>
-          <w:szCs w:val="36"/>
-        </w:rPr>
-        <w:tab/>
-        <w:t xml:space="preserve"> </w:t>
-      </w:r>
-      <w:r>
-        <w:rPr>
-          <w:rFonts w:ascii="Raleway" w:hAnsi="Raleway"/>
-          <w:sz w:val="36"/>
-          <w:szCs w:val="36"/>
-        </w:rPr>
-        <w:tab/>
-        <w:t xml:space="preserve"> </w:t>
-      </w:r>
-      <w:r>
-        <w:rPr>
-          <w:rFonts w:ascii="Raleway" w:hAnsi="Raleway"/>
-          <w:sz w:val="36"/>
-          <w:szCs w:val="36"/>
-        </w:rPr>
-        <w:tab/>
-        <w:t xml:space="preserve"> </w:t>
-      </w:r>
-      <w:r>
-        <w:rPr>
-          <w:rFonts w:ascii="Raleway" w:hAnsi="Raleway"/>
-          <w:sz w:val="36"/>
-          <w:szCs w:val="36"/>
-        </w:rPr>
-        <w:tab/>
-        <w:t xml:space="preserve"> </w:t>
-      </w:r>
-      <w:r>
-        <w:rPr>
-          <w:rFonts w:ascii="Raleway" w:hAnsi="Raleway"/>
-          <w:sz w:val="36"/>
-          <w:szCs w:val="36"/>
-        </w:rPr>
-        <w:tab/>
-        <w:t xml:space="preserve"> </w:t>
-      </w:r>
-    </w:p>
-    <w:p>
-      <w:pPr>
-        <w:rPr>
-          <w:rFonts w:ascii="Raleway" w:hAnsi="Raleway"/>
-        </w:rPr>
-      </w:pPr>
-      <w:r>
-        <w:rPr>
-          <w:rFonts w:ascii="Raleway" w:hAnsi="Raleway"/>
-        </w:rPr>
-        <w:t>Python, Java, HTML, CSS</w:t>
-      </w:r>
-      <w:r>
-        <w:rPr>
-          <w:rFonts w:ascii="Raleway" w:hAnsi="Raleway"/>
-        </w:rPr>
-        <w:t xml:space="preserve"> </w:t>
-      </w:r>
-      <w:r>
-        <w:rPr>
-          <w:rFonts w:ascii="Raleway" w:hAnsi="Raleway"/>
-        </w:rPr>
-        <w:t xml:space="preserve">Git, </w:t>
-      </w:r>
-      <w:r>
-        <w:rPr>
-          <w:rFonts w:ascii="Raleway" w:hAnsi="Raleway"/>
-        </w:rPr>
-        <w:t xml:space="preserve">React, JavaScript, </w:t>
-      </w:r>
-      <w:r>
-        <w:rPr>
-          <w:rFonts w:ascii="Raleway" w:hAnsi="Raleway"/>
-        </w:rPr>
-        <w:t>MySQL</w:t>
-      </w:r>
-    </w:p>
-    <w:p>
-      <w:pPr>
-        <w:pStyle w:val="Heading1"/>
-        <w:tabs>
-          <w:tab w:val="center" w:pos="2160"/>
-          <w:tab w:val="center" w:pos="2881"/>
-          <w:tab w:val="center" w:pos="3601"/>
-          <w:tab w:val="center" w:pos="4321"/>
-          <w:tab w:val="center" w:pos="5041"/>
-          <w:tab w:val="center" w:pos="5761"/>
-          <w:tab w:val="center" w:pos="6481"/>
-          <w:tab w:val="center" w:pos="7201"/>
-          <w:tab w:val="center" w:pos="7922"/>
-          <w:tab w:val="center" w:pos="8642"/>
-          <w:tab w:val="right" w:pos="9321"/>
-        </w:tabs>
-        <w:ind w:left="-15" w:right="0" w:firstLine="0"/>
-        <w:rPr>
-          <w:rFonts w:ascii="Raleway" w:hAnsi="Raleway"/>
-        </w:rPr>
-      </w:pPr>
-      <w:r>
-        <w:rPr>
-          <w:rFonts w:ascii="Raleway" w:hAnsi="Raleway"/>
-        </w:rPr>
-        <w:tab/>
-        <w:t xml:space="preserve"> </w:t>
-      </w:r>
-      <w:r>
-        <w:rPr>
-          <w:rFonts w:ascii="Raleway" w:hAnsi="Raleway"/>
-        </w:rPr>
-        <w:tab/>
-        <w:t xml:space="preserve"> </w:t>
-      </w:r>
-      <w:r>
-        <w:rPr>
-          <w:rFonts w:ascii="Raleway" w:hAnsi="Raleway"/>
-        </w:rPr>
-        <w:tab/>
-        <w:t xml:space="preserve"> </w:t>
-      </w:r>
-      <w:r>
-        <w:rPr>
-          <w:rFonts w:ascii="Raleway" w:hAnsi="Raleway"/>
-        </w:rPr>
-        <w:tab/>
-        <w:t xml:space="preserve"> </w:t>
-      </w:r>
-      <w:r>
-        <w:rPr>
-          <w:rFonts w:ascii="Raleway" w:hAnsi="Raleway"/>
-        </w:rPr>
-        <w:tab/>
-        <w:t xml:space="preserve"> </w:t>
-      </w:r>
-      <w:r>
-        <w:rPr>
-          <w:rFonts w:ascii="Raleway" w:hAnsi="Raleway"/>
-        </w:rPr>
-        <w:tab/>
-        <w:t xml:space="preserve"> </w:t>
-      </w:r>
-      <w:r>
-        <w:rPr>
-          <w:rFonts w:ascii="Raleway" w:hAnsi="Raleway"/>
-        </w:rPr>
-        <w:tab/>
-        <w:t xml:space="preserve"> </w:t>
-      </w:r>
-      <w:r>
-        <w:rPr>
-          <w:rFonts w:ascii="Raleway" w:hAnsi="Raleway"/>
-        </w:rPr>
-        <w:tab/>
-        <w:t xml:space="preserve"> </w:t>
-      </w:r>
-      <w:r>
-        <w:rPr>
-          <w:rFonts w:ascii="Raleway" w:hAnsi="Raleway"/>
-        </w:rPr>
-        <w:tab/>
-        <w:t xml:space="preserve"> </w:t>
-      </w:r>
-      <w:r>
-        <w:rPr>
-          <w:rFonts w:ascii="Raleway" w:hAnsi="Raleway"/>
-        </w:rPr>
-        <w:tab/>
-        <w:t xml:space="preserve"> </w:t>
-      </w:r>
-      <w:r>
-        <w:rPr>
-          <w:rFonts w:ascii="Raleway" w:hAnsi="Raleway"/>
-        </w:rPr>
-        <w:tab/>
-        <w:t xml:space="preserve"> </w:t>
-      </w:r>
-    </w:p>
-    <w:p>
-      <w:pPr>
-        <w:pStyle w:val="Heading1"/>
-        <w:pBdr>
-          <w:bottom w:val="single" w:sz="4" w:space="1" w:color="auto"/>
-        </w:pBdr>
-        <w:tabs>
-          <w:tab w:val="center" w:pos="2881"/>
-          <w:tab w:val="center" w:pos="3601"/>
-          <w:tab w:val="center" w:pos="4321"/>
-          <w:tab w:val="center" w:pos="5041"/>
-          <w:tab w:val="center" w:pos="5761"/>
-          <w:tab w:val="center" w:pos="6481"/>
-          <w:tab w:val="center" w:pos="7201"/>
-          <w:tab w:val="center" w:pos="7922"/>
-          <w:tab w:val="center" w:pos="8642"/>
-          <w:tab w:val="center" w:pos="9362"/>
-        </w:tabs>
-        <w:ind w:left="-15" w:right="0" w:firstLine="0"/>
-        <w:rPr>
-          <w:rFonts w:ascii="Raleway" w:hAnsi="Raleway"/>
-          <w:sz w:val="36"/>
-          <w:szCs w:val="36"/>
-        </w:rPr>
-      </w:pPr>
-      <w:r>
-        <w:rPr>
-          <w:rFonts w:ascii="Raleway" w:hAnsi="Raleway"/>
-          <w:sz w:val="36"/>
-          <w:szCs w:val="36"/>
-        </w:rPr>
+        <mc:AlternateContent>
+          <mc:Choice Requires="wpg">
+            <w:drawing>
+              <wp:anchor distT="0" distB="0" distL="114300" distR="114300" simplePos="0" relativeHeight="251660288" behindDoc="0" locked="0" layoutInCell="1" allowOverlap="1" wp14:anchorId="226C94F0" wp14:editId="3A9A82BF">
+                <wp:simplePos x="0" y="0"/>
+                <wp:positionH relativeFrom="column">
+                  <wp:posOffset>0</wp:posOffset>
+                </wp:positionH>
+                <wp:positionV relativeFrom="paragraph">
+                  <wp:posOffset>178684</wp:posOffset>
+                </wp:positionV>
+                <wp:extent cx="5944489" cy="16764"/>
+                <wp:effectExtent l="0" t="0" r="0" b="0"/>
+                <wp:wrapNone/>
+                <wp:docPr id="3" name="Group 3"/>
+                <wp:cNvGraphicFramePr/>
+                <a:graphic xmlns:a="http://schemas.openxmlformats.org/drawingml/2006/main">
+                  <a:graphicData uri="http://schemas.microsoft.com/office/word/2010/wordprocessingGroup">
+                    <wpg:wgp>
+                      <wpg:cNvGrpSpPr/>
+                      <wpg:grpSpPr>
+                        <a:xfrm>
+                          <a:off x="0" y="0"/>
+                          <a:ext cx="5944489" cy="16764"/>
+                          <a:chOff x="0" y="0"/>
+                          <a:chExt cx="5944489" cy="16764"/>
+                        </a:xfrm>
+                      </wpg:grpSpPr>
+                      <wps:wsp>
+                        <wps:cNvPr id="4" name="Shape 1436"/>
+                        <wps:cNvSpPr/>
+                        <wps:spPr>
+                          <a:xfrm>
+                            <a:off x="0" y="0"/>
+                            <a:ext cx="5944489" cy="16764"/>
+                          </a:xfrm>
+                          <a:custGeom>
+                            <a:avLst/>
+                            <a:gdLst/>
+                            <a:ahLst/>
+                            <a:cxnLst/>
+                            <a:rect l="0" t="0" r="0" b="0"/>
+                            <a:pathLst>
+                              <a:path w="5944489" h="16764">
+                                <a:moveTo>
+                                  <a:pt x="0" y="0"/>
+                                </a:moveTo>
+                                <a:lnTo>
+                                  <a:pt x="5944489" y="0"/>
+                                </a:lnTo>
+                                <a:lnTo>
+                                  <a:pt x="5944489" y="16764"/>
+                                </a:lnTo>
+                                <a:lnTo>
+                                  <a:pt x="0" y="16764"/>
+                                </a:lnTo>
+                                <a:lnTo>
+                                  <a:pt x="0" y="0"/>
+                                </a:lnTo>
+                              </a:path>
+                            </a:pathLst>
+                          </a:custGeom>
+                          <a:ln w="0" cap="flat">
+                            <a:miter lim="127000"/>
+                          </a:ln>
+                        </wps:spPr>
+                        <wps:style>
+                          <a:lnRef idx="0">
+                            <a:srgbClr val="000000">
+                              <a:alpha val="0"/>
+                            </a:srgbClr>
+                          </a:lnRef>
+                          <a:fillRef idx="1">
+                            <a:srgbClr val="000000"/>
+                          </a:fillRef>
+                          <a:effectRef idx="0">
+                            <a:scrgbClr r="0" g="0" b="0"/>
+                          </a:effectRef>
+                          <a:fontRef idx="none"/>
+                        </wps:style>
+                        <wps:bodyPr/>
+                      </wps:wsp>
+                    </wpg:wgp>
+                  </a:graphicData>
+                </a:graphic>
+              </wp:anchor>
+            </w:drawing>
+          </mc:Choice>
+          <mc:Fallback>
+            <w:pict>
+              <v:group w14:anchorId="1B47CB3B" id="Group 3" o:spid="_x0000_s1026" style="position:absolute;margin-left:0;margin-top:14.05pt;width:468.05pt;height:1.3pt;z-index:251660288" coordsize="59444,167" o:gfxdata="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">
+                <v:shape id="Shape 1436" o:spid="_x0000_s1027" style="position:absolute;width:59444;height:167;visibility:visible;mso-wrap-style:square;v-text-anchor:top" coordsize="5944489,16764" o:gfxdata="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" path="m,l5944489,r,16764l,16764,,e" fillcolor="black" stroked="f" strokeweight="0">
+                  <v:stroke miterlimit="83231f" joinstyle="miter"/>
+                  <v:path arrowok="t" textboxrect="0,0,5944489,16764"/>
+                </v:shape>
+              </v:group>
+            </w:pict>
+          </mc:Fallback>
+        </mc:AlternateContent>
+      </w:r>
+      <w:r>
         <w:t xml:space="preserve">Projects </w:t>
       </w:r>
       <w:r>
-        <w:rPr>
-          <w:rFonts w:ascii="Raleway" w:hAnsi="Raleway"/>
-          <w:sz w:val="36"/>
-          <w:szCs w:val="36"/>
-        </w:rPr>
-        <w:tab/>
-        <w:t xml:space="preserve"> </w:t>
-      </w:r>
-      <w:r>
-        <w:rPr>
-          <w:rFonts w:ascii="Raleway" w:hAnsi="Raleway"/>
-          <w:sz w:val="36"/>
-          <w:szCs w:val="36"/>
-        </w:rPr>
-        <w:tab/>
-        <w:t xml:space="preserve"> </w:t>
-      </w:r>
-      <w:r>
-        <w:rPr>
-          <w:rFonts w:ascii="Raleway" w:hAnsi="Raleway"/>
-          <w:sz w:val="36"/>
-          <w:szCs w:val="36"/>
-        </w:rPr>
-        <w:tab/>
-        <w:t xml:space="preserve"> </w:t>
-      </w:r>
-      <w:r>
-        <w:rPr>
-          <w:rFonts w:ascii="Raleway" w:hAnsi="Raleway"/>
-          <w:sz w:val="36"/>
-          <w:szCs w:val="36"/>
-        </w:rPr>
-        <w:tab/>
-        <w:t xml:space="preserve"> </w:t>
-      </w:r>
-      <w:r>
-        <w:rPr>
-          <w:rFonts w:ascii="Raleway" w:hAnsi="Raleway"/>
-          <w:sz w:val="36"/>
-          <w:szCs w:val="36"/>
-        </w:rPr>
-        <w:tab/>
-        <w:t xml:space="preserve"> </w:t>
-      </w:r>
-      <w:r>
-        <w:rPr>
-          <w:rFonts w:ascii="Raleway" w:hAnsi="Raleway"/>
-          <w:sz w:val="36"/>
-          <w:szCs w:val="36"/>
-        </w:rPr>
-        <w:tab/>
-        <w:t xml:space="preserve"> </w:t>
-      </w:r>
-      <w:r>
-        <w:rPr>
-          <w:rFonts w:ascii="Raleway" w:hAnsi="Raleway"/>
-          <w:sz w:val="36"/>
-          <w:szCs w:val="36"/>
-        </w:rPr>
-        <w:tab/>
-        <w:t xml:space="preserve"> </w:t>
-      </w:r>
-      <w:r>
-        <w:rPr>
-          <w:rFonts w:ascii="Raleway" w:hAnsi="Raleway"/>
-          <w:sz w:val="36"/>
-          <w:szCs w:val="36"/>
-        </w:rPr>
-        <w:tab/>
-        <w:t xml:space="preserve"> </w:t>
-      </w:r>
-      <w:r>
-        <w:rPr>
-          <w:rFonts w:ascii="Raleway" w:hAnsi="Raleway"/>
-          <w:sz w:val="36"/>
-          <w:szCs w:val="36"/>
-        </w:rPr>
-        <w:tab/>
-        <w:t xml:space="preserve"> </w:t>
-      </w:r>
-      <w:r>
-        <w:rPr>
-          <w:rFonts w:ascii="Raleway" w:hAnsi="Raleway"/>
-          <w:sz w:val="36"/>
-          <w:szCs w:val="36"/>
-        </w:rPr>
+        <w:tab/>
+        <w:t xml:space="preserve"> </w:t>
+      </w:r>
+      <w:r>
+        <w:tab/>
+        <w:t xml:space="preserve"> </w:t>
+      </w:r>
+      <w:r>
+        <w:tab/>
+        <w:t xml:space="preserve"> </w:t>
+      </w:r>
+      <w:r>
+        <w:tab/>
+        <w:t xml:space="preserve"> </w:t>
+      </w:r>
+      <w:r>
+        <w:tab/>
+        <w:t xml:space="preserve"> </w:t>
+      </w:r>
+      <w:r>
+        <w:tab/>
+        <w:t xml:space="preserve"> </w:t>
+      </w:r>
+      <w:r>
+        <w:tab/>
+        <w:t xml:space="preserve"> </w:t>
+      </w:r>
+      <w:r>
+        <w:tab/>
+        <w:t xml:space="preserve"> </w:t>
+      </w:r>
+      <w:r>
+        <w:tab/>
+        <w:t xml:space="preserve"> </w:t>
+      </w:r>
+      <w:r>
         <w:tab/>
         <w:t xml:space="preserve"> </w:t>
       </w:r>
@@ -911,57 +815,26 @@
           <w:numId w:val="3"/>
         </w:numPr>
         <w:spacing w:after="14" w:line="259" w:lineRule="auto"/>
+      </w:pPr>
+      <w:r>
         <w:rPr>
-          <w:rFonts w:ascii="Raleway" w:hAnsi="Raleway"/>
-        </w:rPr>
-      </w:pPr>
-      <w:r>
-        <w:rPr>
-          <w:rFonts w:ascii="Raleway" w:hAnsi="Raleway"/>
           <w:b/>
           <w:bCs/>
         </w:rPr>
-        <w:t xml:space="preserve">Portfolio </w:t>
-      </w:r>
-      <w:r>
-        <w:rPr>
-          <w:rFonts w:ascii="Raleway" w:hAnsi="Raleway"/>
-          <w:b/>
-          <w:bCs/>
-        </w:rPr>
-        <w:t>Website</w:t>
-      </w:r>
-      <w:r>
-        <w:rPr>
-          <w:rFonts w:ascii="Raleway" w:hAnsi="Raleway"/>
-        </w:rPr>
-        <w:t xml:space="preserve"> – Using HTML5 and CSS3 created a website for me to continually update my skills, projects and interests, and for others to view them.</w:t>
-      </w:r>
-      <w:r>
-        <w:rPr>
-          <w:rFonts w:ascii="Raleway" w:hAnsi="Raleway"/>
-        </w:rPr>
-        <w:t xml:space="preserve"> </w:t>
-      </w:r>
-      <w:r>
-        <w:rPr>
-          <w:rFonts w:ascii="Raleway" w:hAnsi="Raleway"/>
-        </w:rPr>
-        <w:t xml:space="preserve">Website can be found here: </w:t>
+        <w:t>Portfolio Website</w:t>
+      </w:r>
+      <w:r>
+        <w:t xml:space="preserve"> – Using HTML5 and CSS3 created a website for me to continually update my skills, projects and interests, and for others to view them. Website can be found here: </w:t>
       </w:r>
       <w:hyperlink r:id="rId8" w:history="1">
         <w:r>
           <w:rPr>
             <w:rStyle w:val="Hyperlink"/>
-            <w:rFonts w:ascii="Raleway" w:hAnsi="Raleway"/>
           </w:rPr>
           <w:t>https://jcruz003cs.github.io/My_Site/</w:t>
         </w:r>
       </w:hyperlink>
       <w:r>
-        <w:rPr>
-          <w:rFonts w:ascii="Raleway" w:hAnsi="Raleway"/>
-        </w:rPr>
         <w:t xml:space="preserve"> </w:t>
       </w:r>
     </w:p>
@@ -973,61 +846,34 @@
           <w:numId w:val="3"/>
         </w:numPr>
         <w:spacing w:after="14" w:line="259" w:lineRule="auto"/>
+      </w:pPr>
+      <w:r>
         <w:rPr>
-          <w:rFonts w:ascii="Raleway" w:hAnsi="Raleway"/>
-        </w:rPr>
-      </w:pPr>
-      <w:r>
-        <w:rPr>
-          <w:rFonts w:ascii="Raleway" w:hAnsi="Raleway"/>
           <w:b/>
           <w:bCs/>
         </w:rPr>
         <w:t>Covid Case Tracker –</w:t>
       </w:r>
       <w:r>
-        <w:rPr>
-          <w:rFonts w:ascii="Raleway" w:hAnsi="Raleway"/>
-        </w:rPr>
-        <w:t xml:space="preserve"> A app created using React </w:t>
-      </w:r>
-      <w:r>
-        <w:rPr>
-          <w:rFonts w:ascii="Raleway" w:hAnsi="Raleway"/>
-        </w:rPr>
-        <w:t>JS</w:t>
-      </w:r>
-      <w:r>
-        <w:rPr>
-          <w:rFonts w:ascii="Raleway" w:hAnsi="Raleway"/>
-        </w:rPr>
-        <w:t xml:space="preserve"> to see covid cases per city within a state given a state and date as input</w:t>
-      </w:r>
-      <w:r>
-        <w:rPr>
-          <w:rFonts w:ascii="Raleway" w:hAnsi="Raleway"/>
-        </w:rPr>
-        <w:t xml:space="preserve"> by fetching data from an api</w:t>
-      </w:r>
-      <w:r>
-        <w:rPr>
-          <w:rFonts w:ascii="Raleway" w:hAnsi="Raleway"/>
-        </w:rPr>
+        <w:t xml:space="preserve"> A app created using React JS to see covid cases per city within a state given a state and date as input by fetching data from an </w:t>
+      </w:r>
+      <w:proofErr w:type="spellStart"/>
+      <w:r>
+        <w:t>api</w:t>
+      </w:r>
+      <w:proofErr w:type="spellEnd"/>
+      <w:r>
         <w:t xml:space="preserve">. (Still a work in progress). App can be found here: </w:t>
       </w:r>
-      <w:hyperlink r:id="rId9" w:history="1">
+      <w:hyperlink r:id="rId9" w:anchor="/Covid-Case-Tracker" w:history="1">
         <w:r>
           <w:rPr>
             <w:rStyle w:val="Hyperlink"/>
-            <w:rFonts w:ascii="Raleway" w:hAnsi="Raleway"/>
           </w:rPr>
           <w:t>https://jcruz003cs.github.io/Covid-Case-Tracker/#/Covid-Case-Tracker</w:t>
         </w:r>
       </w:hyperlink>
       <w:r>
-        <w:rPr>
-          <w:rFonts w:ascii="Raleway" w:hAnsi="Raleway"/>
-        </w:rPr>
         <w:t xml:space="preserve"> </w:t>
       </w:r>
     </w:p>
@@ -1039,125 +885,17 @@
           <w:numId w:val="3"/>
         </w:numPr>
         <w:spacing w:after="14" w:line="259" w:lineRule="auto"/>
+      </w:pPr>
+      <w:r>
         <w:rPr>
-          <w:rFonts w:ascii="Raleway" w:hAnsi="Raleway"/>
-        </w:rPr>
-      </w:pPr>
-      <w:r>
-        <w:rPr>
-          <w:rFonts w:ascii="Raleway" w:hAnsi="Raleway"/>
           <w:b/>
           <w:bCs/>
         </w:rPr>
         <w:t>Software I and II Project</w:t>
       </w:r>
       <w:r>
-        <w:rPr>
-          <w:rFonts w:ascii="Raleway" w:hAnsi="Raleway"/>
-        </w:rPr>
-        <w:t xml:space="preserve"> </w:t>
-      </w:r>
-      <w:r>
-        <w:rPr>
-          <w:rFonts w:ascii="Raleway" w:hAnsi="Raleway"/>
-        </w:rPr>
-        <w:t xml:space="preserve">(SEA) Tool </w:t>
-      </w:r>
-      <w:r>
-        <w:rPr>
-          <w:rFonts w:ascii="Raleway" w:hAnsi="Raleway"/>
-        </w:rPr>
-        <w:t>– Lead Designer –</w:t>
-      </w:r>
-      <w:r>
-        <w:rPr>
-          <w:rFonts w:ascii="Raleway" w:hAnsi="Raleway"/>
-        </w:rPr>
-        <w:t>L</w:t>
-      </w:r>
-      <w:r>
-        <w:rPr>
-          <w:rFonts w:ascii="Raleway" w:hAnsi="Raleway"/>
-        </w:rPr>
-        <w:t xml:space="preserve">ead </w:t>
-      </w:r>
-      <w:r>
-        <w:rPr>
-          <w:rFonts w:ascii="Raleway" w:hAnsi="Raleway"/>
-        </w:rPr>
-        <w:t xml:space="preserve">my </w:t>
-      </w:r>
-      <w:r>
-        <w:rPr>
-          <w:rFonts w:ascii="Raleway" w:hAnsi="Raleway"/>
-        </w:rPr>
-        <w:t>team</w:t>
-      </w:r>
-      <w:r>
-        <w:rPr>
-          <w:rFonts w:ascii="Raleway" w:hAnsi="Raleway"/>
-        </w:rPr>
-        <w:t xml:space="preserve"> during the design processes to create and </w:t>
-      </w:r>
-      <w:r>
-        <w:rPr>
-          <w:rFonts w:ascii="Raleway" w:hAnsi="Raleway"/>
-        </w:rPr>
-        <w:t>update</w:t>
-      </w:r>
-      <w:r>
-        <w:rPr>
-          <w:rFonts w:ascii="Raleway" w:hAnsi="Raleway"/>
-        </w:rPr>
-        <w:t xml:space="preserve"> </w:t>
-      </w:r>
-      <w:r>
-        <w:rPr>
-          <w:rFonts w:ascii="Raleway" w:hAnsi="Raleway"/>
-        </w:rPr>
-        <w:t>low and high-level</w:t>
-      </w:r>
-      <w:r>
-        <w:rPr>
-          <w:rFonts w:ascii="Raleway" w:hAnsi="Raleway"/>
-        </w:rPr>
-        <w:t xml:space="preserve"> models</w:t>
-      </w:r>
-      <w:r>
-        <w:rPr>
-          <w:rFonts w:ascii="Raleway" w:hAnsi="Raleway"/>
-        </w:rPr>
-        <w:t xml:space="preserve"> according to our client requirements/feedback.</w:t>
-      </w:r>
-      <w:r>
-        <w:rPr>
-          <w:rFonts w:ascii="Raleway" w:hAnsi="Raleway"/>
-        </w:rPr>
-        <w:t xml:space="preserve"> </w:t>
-      </w:r>
-    </w:p>
-    <w:p>
-      <w:pPr>
-        <w:pStyle w:val="Heading1"/>
-        <w:tabs>
-          <w:tab w:val="center" w:pos="1440"/>
-          <w:tab w:val="center" w:pos="2160"/>
-          <w:tab w:val="center" w:pos="2881"/>
-          <w:tab w:val="center" w:pos="3601"/>
-          <w:tab w:val="center" w:pos="4321"/>
-          <w:tab w:val="center" w:pos="5041"/>
-          <w:tab w:val="center" w:pos="5761"/>
-          <w:tab w:val="center" w:pos="6481"/>
-          <w:tab w:val="center" w:pos="7201"/>
-          <w:tab w:val="center" w:pos="7922"/>
-          <w:tab w:val="center" w:pos="8642"/>
-          <w:tab w:val="right" w:pos="9321"/>
-        </w:tabs>
-        <w:ind w:left="0" w:right="0" w:firstLine="0"/>
-        <w:rPr>
-          <w:rFonts w:ascii="Raleway" w:hAnsi="Raleway"/>
-        </w:rPr>
-      </w:pPr>
+        <w:t xml:space="preserve"> (SEA) Tool – Lead Designer –Lead my team during the design processes to create and update low and high-level models according to our client requirements/feedback.</w:t>
+      </w:r>
     </w:p>
     <w:sectPr>
       <w:pgSz w:w="12240" w:h="15840"/>
@@ -1707,13 +1445,13 @@
       </w:rPr>
     </w:lvl>
   </w:abstractNum>
-  <w:num w:numId="1" w16cid:durableId="1171337302">
+  <w:num w:numId="1" w16cid:durableId="1307778832">
     <w:abstractNumId w:val="2"/>
   </w:num>
-  <w:num w:numId="2" w16cid:durableId="1265454282">
+  <w:num w:numId="2" w16cid:durableId="1240557521">
     <w:abstractNumId w:val="1"/>
   </w:num>
-  <w:num w:numId="3" w16cid:durableId="345059401">
+  <w:num w:numId="3" w16cid:durableId="156851350">
     <w:abstractNumId w:val="0"/>
   </w:num>
 </w:numbering>
@@ -2201,7 +1939,7 @@
     <w:basedOn w:val="DefaultParagraphFont"/>
     <w:uiPriority w:val="99"/>
     <w:unhideWhenUsed/>
-    <w:rsid w:val="009D5DB7"/>
+    <w:rsid w:val="001C2C66"/>
     <w:rPr>
       <w:color w:val="0563C1" w:themeColor="hyperlink"/>
       <w:u w:val="single"/>
@@ -2213,7 +1951,7 @@
     <w:uiPriority w:val="99"/>
     <w:semiHidden/>
     <w:unhideWhenUsed/>
-    <w:rsid w:val="009D5DB7"/>
+    <w:rsid w:val="000E0E53"/>
     <w:rPr>
       <w:color w:val="605E5C"/>
       <w:shd w:val="clear" w:color="auto" w:fill="E1DFDD"/>
@@ -2225,7 +1963,7 @@
     <w:uiPriority w:val="99"/>
     <w:semiHidden/>
     <w:unhideWhenUsed/>
-    <w:rsid w:val="009D5DB7"/>
+    <w:rsid w:val="003D4296"/>
     <w:rPr>
       <w:color w:val="954F72" w:themeColor="followedHyperlink"/>
       <w:u w:val="single"/>
@@ -2534,7 +2272,7 @@
 </file>
 
 <file path=customXml/itemProps1.xml><?xml version="1.0" encoding="utf-8"?>
-<ds:datastoreItem xmlns:ds="http://schemas.openxmlformats.org/officeDocument/2006/customXml" ds:itemID="{745ED485-397E-4DB8-A0A9-2F9AD713F43B}">
+<ds:datastoreItem xmlns:ds="http://schemas.openxmlformats.org/officeDocument/2006/customXml" ds:itemID="{B0B963CB-D57B-41F7-B5BE-8C022D03D56C}">
   <ds:schemaRefs>
     <ds:schemaRef ds:uri="http://schemas.openxmlformats.org/officeDocument/2006/bibliography"/>
   </ds:schemaRefs>

</xml_diff>